<commit_message>
Updated Document of pryect (2)
</commit_message>
<xml_diff>
--- a/doc/Reconocimiento de placas.docx..docx
+++ b/doc/Reconocimiento de placas.docx..docx
@@ -2912,60 +2912,475 @@
         <w:pStyle w:val="Prrafodelista"/>
         <w:numPr>
           <w:ilvl w:val="0"/>
-          <w:numId w:val="3"/>
+          <w:numId w:val="1"/>
         </w:numPr>
-        <w:jc w:val="both"/>
-        <w:rPr>
-          <w:rFonts w:ascii="Times New Roman" w:hAnsi="Times New Roman" w:cs="Times New Roman"/>
-          <w:sz w:val="18"/>
-          <w:szCs w:val="18"/>
-        </w:rPr>
-      </w:pPr>
-      <w:r>
-        <w:rPr>
-          <w:rFonts w:ascii="Times New Roman" w:hAnsi="Times New Roman" w:cs="Times New Roman"/>
-          <w:sz w:val="18"/>
-          <w:szCs w:val="18"/>
-        </w:rPr>
-        <w:t>Base de datos.</w:t>
-      </w:r>
-    </w:p>
-    <w:p>
-      <w:pPr>
-        <w:ind w:firstLine="360"/>
-        <w:jc w:val="both"/>
-        <w:rPr>
-          <w:rFonts w:ascii="Times New Roman" w:hAnsi="Times New Roman" w:cs="Times New Roman"/>
-          <w:sz w:val="18"/>
-          <w:szCs w:val="18"/>
-        </w:rPr>
-      </w:pPr>
-    </w:p>
-    <w:p>
-      <w:pPr>
-        <w:ind w:firstLine="360"/>
-        <w:jc w:val="both"/>
-        <w:rPr>
-          <w:rFonts w:ascii="Times New Roman" w:hAnsi="Times New Roman" w:cs="Times New Roman"/>
-          <w:sz w:val="18"/>
-          <w:szCs w:val="18"/>
-        </w:rPr>
-      </w:pPr>
-      <w:r>
-        <w:rPr>
-          <w:rFonts w:ascii="Times New Roman" w:hAnsi="Times New Roman" w:cs="Times New Roman"/>
-          <w:sz w:val="18"/>
-          <w:szCs w:val="18"/>
-        </w:rPr>
-        <w:t xml:space="preserve">La información de la placa, es decir, los caracteres que el sistema reconoce </w:t>
-      </w:r>
-      <w:r>
-        <w:rPr>
-          <w:rFonts w:ascii="Times New Roman" w:hAnsi="Times New Roman" w:cs="Times New Roman"/>
-          <w:sz w:val="18"/>
-          <w:szCs w:val="18"/>
-        </w:rPr>
-        <w:t xml:space="preserve">son enviados a través de HTTP </w:t>
+        <w:jc w:val="center"/>
+        <w:rPr>
+          <w:rFonts w:ascii="Times New Roman" w:hAnsi="Times New Roman" w:cs="Times New Roman"/>
+          <w:sz w:val="18"/>
+          <w:szCs w:val="18"/>
+        </w:rPr>
+      </w:pPr>
+      <w:r>
+        <w:rPr>
+          <w:rFonts w:ascii="Times New Roman" w:hAnsi="Times New Roman" w:cs="Times New Roman"/>
+          <w:sz w:val="18"/>
+          <w:szCs w:val="18"/>
+        </w:rPr>
+        <w:t>ANTECEDENTES</w:t>
+      </w:r>
+    </w:p>
+    <w:p>
+      <w:pPr>
+        <w:ind w:firstLine="360"/>
+        <w:jc w:val="both"/>
+        <w:rPr>
+          <w:rFonts w:ascii="Times New Roman" w:hAnsi="Times New Roman" w:cs="Times New Roman"/>
+          <w:sz w:val="18"/>
+          <w:szCs w:val="18"/>
+        </w:rPr>
+      </w:pPr>
+    </w:p>
+    <w:p>
+      <w:pPr>
+        <w:ind w:firstLine="360"/>
+        <w:jc w:val="both"/>
+        <w:rPr>
+          <w:rFonts w:ascii="Times New Roman" w:hAnsi="Times New Roman" w:cs="Times New Roman"/>
+          <w:sz w:val="18"/>
+          <w:szCs w:val="18"/>
+        </w:rPr>
+      </w:pPr>
+      <w:r>
+        <w:rPr>
+          <w:rFonts w:ascii="Times New Roman" w:hAnsi="Times New Roman" w:cs="Times New Roman"/>
+          <w:sz w:val="18"/>
+          <w:szCs w:val="18"/>
+        </w:rPr>
+        <w:t>El reconocimiento de placas vehiculares ha sido un campo activamente investigado, en su mayoría, por las entidades encargadas del control de tránsito debido a que el número de vehículos en las calles incrementa constantemente, por lo que es necesario identificar con precisión y rapidez cualquier vehículo que infrinja alguna norma en las calles.</w:t>
+      </w:r>
+    </w:p>
+    <w:p>
+      <w:pPr>
+        <w:ind w:firstLine="360"/>
+        <w:jc w:val="both"/>
+        <w:rPr>
+          <w:rFonts w:ascii="Times New Roman" w:hAnsi="Times New Roman" w:cs="Times New Roman"/>
+          <w:sz w:val="18"/>
+          <w:szCs w:val="18"/>
+        </w:rPr>
+      </w:pPr>
+    </w:p>
+    <w:p>
+      <w:pPr>
+        <w:ind w:firstLine="360"/>
+        <w:jc w:val="both"/>
+        <w:rPr>
+          <w:rFonts w:ascii="Times New Roman" w:hAnsi="Times New Roman" w:cs="Times New Roman"/>
+          <w:sz w:val="18"/>
+          <w:szCs w:val="18"/>
+        </w:rPr>
+      </w:pPr>
+      <w:r>
+        <w:rPr>
+          <w:rFonts w:ascii="Times New Roman" w:hAnsi="Times New Roman" w:cs="Times New Roman"/>
+          <w:sz w:val="18"/>
+          <w:szCs w:val="18"/>
+        </w:rPr>
+        <w:t xml:space="preserve">Sin embargo, dichas entidades no son las únicas interesadas en el reconocimiento de placas vehiculares. Este es un tema de amplio interés para sitios que tengan una gran afluencia vehicular, </w:t>
+      </w:r>
+      <w:r>
+        <w:rPr>
+          <w:rFonts w:ascii="Times New Roman" w:hAnsi="Times New Roman" w:cs="Times New Roman"/>
+          <w:sz w:val="18"/>
+          <w:szCs w:val="18"/>
+        </w:rPr>
+        <w:t>como es el caso de parqueaderos.</w:t>
+      </w:r>
+    </w:p>
+    <w:p>
+      <w:pPr>
+        <w:ind w:firstLine="360"/>
+        <w:jc w:val="both"/>
+        <w:rPr>
+          <w:rFonts w:ascii="Times New Roman" w:hAnsi="Times New Roman" w:cs="Times New Roman"/>
+          <w:sz w:val="18"/>
+          <w:szCs w:val="18"/>
+        </w:rPr>
+      </w:pPr>
+    </w:p>
+    <w:p>
+      <w:pPr>
+        <w:pStyle w:val="Prrafodelista"/>
+        <w:numPr>
+          <w:ilvl w:val="0"/>
+          <w:numId w:val="4"/>
+        </w:numPr>
+        <w:jc w:val="both"/>
+        <w:rPr>
+          <w:rFonts w:ascii="Times New Roman" w:hAnsi="Times New Roman" w:cs="Times New Roman"/>
+          <w:sz w:val="18"/>
+          <w:szCs w:val="18"/>
+        </w:rPr>
+      </w:pPr>
+      <w:r>
+        <w:rPr>
+          <w:rFonts w:ascii="Times New Roman" w:hAnsi="Times New Roman" w:cs="Times New Roman"/>
+          <w:sz w:val="18"/>
+          <w:szCs w:val="18"/>
+        </w:rPr>
+        <w:t>Centro Comercial Unicentro Cali</w:t>
+      </w:r>
+    </w:p>
+    <w:p>
+      <w:pPr>
+        <w:jc w:val="both"/>
+        <w:rPr>
+          <w:rFonts w:ascii="Times New Roman" w:hAnsi="Times New Roman" w:cs="Times New Roman"/>
+          <w:sz w:val="18"/>
+          <w:szCs w:val="18"/>
+        </w:rPr>
+      </w:pPr>
+    </w:p>
+    <w:p>
+      <w:pPr>
+        <w:ind w:firstLine="360"/>
+        <w:jc w:val="both"/>
+        <w:rPr>
+          <w:rFonts w:ascii="Times New Roman" w:hAnsi="Times New Roman" w:cs="Times New Roman"/>
+          <w:sz w:val="18"/>
+          <w:szCs w:val="18"/>
+        </w:rPr>
+      </w:pPr>
+      <w:r>
+        <w:rPr>
+          <w:rFonts w:ascii="Times New Roman" w:hAnsi="Times New Roman" w:cs="Times New Roman"/>
+          <w:sz w:val="18"/>
+          <w:szCs w:val="18"/>
+        </w:rPr>
+        <w:t>En la ciudad de Cali, Colombia, se encuentra el centro comercial Unicentro, uno de los más grandes y concurridos en la ciudad de Cali.</w:t>
+      </w:r>
+    </w:p>
+    <w:p>
+      <w:pPr>
+        <w:ind w:firstLine="360"/>
+        <w:jc w:val="both"/>
+        <w:rPr>
+          <w:rFonts w:ascii="Times New Roman" w:hAnsi="Times New Roman" w:cs="Times New Roman"/>
+          <w:sz w:val="18"/>
+          <w:szCs w:val="18"/>
+        </w:rPr>
+      </w:pPr>
+      <w:r>
+        <w:rPr>
+          <w:rFonts w:ascii="Times New Roman" w:hAnsi="Times New Roman" w:cs="Times New Roman"/>
+          <w:sz w:val="18"/>
+          <w:szCs w:val="18"/>
+        </w:rPr>
+        <w:t>Unicentro actualmente está en un proceso de ampliación y parte de su proceso incluye la implementación de un sistema automatizado para su parqueadero.</w:t>
+      </w:r>
+    </w:p>
+    <w:p>
+      <w:pPr>
+        <w:ind w:firstLine="360"/>
+        <w:jc w:val="both"/>
+        <w:rPr>
+          <w:rFonts w:ascii="Times New Roman" w:hAnsi="Times New Roman" w:cs="Times New Roman"/>
+          <w:sz w:val="18"/>
+          <w:szCs w:val="18"/>
+        </w:rPr>
+      </w:pPr>
+      <w:r>
+        <w:rPr>
+          <w:rFonts w:ascii="Times New Roman" w:hAnsi="Times New Roman" w:cs="Times New Roman"/>
+          <w:sz w:val="18"/>
+          <w:szCs w:val="18"/>
+        </w:rPr>
+        <w:t>Actualmente, el sistema utilizado por el centro comercial reconoce los caracteres presentes en las placas de cada vehículo que ingresa al centro comercial, adicionalmente, el sistema también toma un registro del tiempo que el vehículo ha permanecido en el parqueadero.</w:t>
+      </w:r>
+    </w:p>
+    <w:p>
+      <w:pPr>
+        <w:ind w:firstLine="360"/>
+        <w:jc w:val="both"/>
+        <w:rPr>
+          <w:rFonts w:ascii="Times New Roman" w:hAnsi="Times New Roman" w:cs="Times New Roman"/>
+          <w:sz w:val="18"/>
+          <w:szCs w:val="18"/>
+        </w:rPr>
+      </w:pPr>
+    </w:p>
+    <w:p>
+      <w:pPr>
+        <w:ind w:firstLine="360"/>
+        <w:jc w:val="both"/>
+        <w:rPr>
+          <w:rFonts w:ascii="Times New Roman" w:hAnsi="Times New Roman" w:cs="Times New Roman"/>
+          <w:sz w:val="18"/>
+          <w:szCs w:val="18"/>
+        </w:rPr>
+      </w:pPr>
+      <w:r>
+        <w:rPr>
+          <w:rFonts w:ascii="Times New Roman" w:hAnsi="Times New Roman" w:cs="Times New Roman"/>
+          <w:sz w:val="18"/>
+          <w:szCs w:val="18"/>
+        </w:rPr>
+        <w:t>El sistema funciona con cámaras montadas en las barreras móviles en cada entrada del parqueadero, cuando el usuario presiona un botón, las cámaras identifican los caracteres de la placa y se imprime un papel con la información de la placa, este papel posteriormente será usado en una de las máquinas distribuidas por el centro comercial para que el usuario pague por el servicio del parqueadero.</w:t>
+      </w:r>
+    </w:p>
+    <w:p>
+      <w:pPr>
+        <w:ind w:firstLine="360"/>
+        <w:jc w:val="both"/>
+        <w:rPr>
+          <w:rFonts w:ascii="Times New Roman" w:hAnsi="Times New Roman" w:cs="Times New Roman"/>
+          <w:sz w:val="18"/>
+          <w:szCs w:val="18"/>
+        </w:rPr>
+      </w:pPr>
+    </w:p>
+    <w:p>
+      <w:pPr>
+        <w:ind w:firstLine="360"/>
+        <w:jc w:val="both"/>
+        <w:rPr>
+          <w:rFonts w:ascii="Times New Roman" w:hAnsi="Times New Roman" w:cs="Times New Roman"/>
+          <w:sz w:val="18"/>
+          <w:szCs w:val="18"/>
+        </w:rPr>
+      </w:pPr>
+      <w:r>
+        <w:rPr>
+          <w:rFonts w:ascii="Times New Roman" w:hAnsi="Times New Roman" w:cs="Times New Roman"/>
+          <w:sz w:val="18"/>
+          <w:szCs w:val="18"/>
+        </w:rPr>
+        <w:t xml:space="preserve">Con la implementación de este sistema, Unicentro Cali ha automatizado su servicio de parqueadero, eliminando la posibilidad de que el error humano incurra en registros erróneos de placas y </w:t>
+      </w:r>
+      <w:proofErr w:type="gramStart"/>
+      <w:r>
+        <w:rPr>
+          <w:rFonts w:ascii="Times New Roman" w:hAnsi="Times New Roman" w:cs="Times New Roman"/>
+          <w:sz w:val="18"/>
+          <w:szCs w:val="18"/>
+        </w:rPr>
+        <w:t>brindándole</w:t>
+      </w:r>
+      <w:proofErr w:type="gramEnd"/>
+      <w:r>
+        <w:rPr>
+          <w:rFonts w:ascii="Times New Roman" w:hAnsi="Times New Roman" w:cs="Times New Roman"/>
+          <w:sz w:val="18"/>
+          <w:szCs w:val="18"/>
+        </w:rPr>
+        <w:t xml:space="preserve"> a los usuarios un sistema fácil de usar para pagar la tarifa correspondiente al tiempo de uso del parqueadero.</w:t>
+      </w:r>
+    </w:p>
+    <w:p>
+      <w:pPr>
+        <w:ind w:firstLine="360"/>
+        <w:jc w:val="both"/>
+        <w:rPr>
+          <w:rFonts w:ascii="Times New Roman" w:hAnsi="Times New Roman" w:cs="Times New Roman"/>
+          <w:sz w:val="18"/>
+          <w:szCs w:val="18"/>
+        </w:rPr>
+      </w:pPr>
+    </w:p>
+    <w:p>
+      <w:pPr>
+        <w:ind w:firstLine="360"/>
+        <w:jc w:val="both"/>
+        <w:rPr>
+          <w:rFonts w:ascii="Times New Roman" w:hAnsi="Times New Roman" w:cs="Times New Roman"/>
+          <w:sz w:val="18"/>
+          <w:szCs w:val="18"/>
+        </w:rPr>
+      </w:pPr>
+    </w:p>
+    <w:p>
+      <w:pPr>
+        <w:ind w:firstLine="360"/>
+        <w:jc w:val="both"/>
+        <w:rPr>
+          <w:rFonts w:ascii="Times New Roman" w:hAnsi="Times New Roman" w:cs="Times New Roman"/>
+          <w:sz w:val="18"/>
+          <w:szCs w:val="18"/>
+        </w:rPr>
+      </w:pPr>
+    </w:p>
+    <w:p>
+      <w:pPr>
+        <w:pStyle w:val="Prrafodelista"/>
+        <w:numPr>
+          <w:ilvl w:val="0"/>
+          <w:numId w:val="4"/>
+        </w:numPr>
+        <w:jc w:val="both"/>
+        <w:rPr>
+          <w:rFonts w:ascii="Times New Roman" w:hAnsi="Times New Roman" w:cs="Times New Roman"/>
+          <w:sz w:val="18"/>
+          <w:szCs w:val="18"/>
+        </w:rPr>
+      </w:pPr>
+      <w:r>
+        <w:rPr>
+          <w:rFonts w:ascii="Times New Roman" w:hAnsi="Times New Roman" w:cs="Times New Roman"/>
+          <w:sz w:val="18"/>
+          <w:szCs w:val="18"/>
+        </w:rPr>
+        <w:lastRenderedPageBreak/>
+        <w:t>Reconocimiento de placas en camiones.</w:t>
+      </w:r>
+    </w:p>
+    <w:p>
+      <w:pPr>
+        <w:jc w:val="both"/>
+        <w:rPr>
+          <w:rFonts w:ascii="Times New Roman" w:hAnsi="Times New Roman" w:cs="Times New Roman"/>
+          <w:sz w:val="18"/>
+          <w:szCs w:val="18"/>
+        </w:rPr>
+      </w:pPr>
+    </w:p>
+    <w:p>
+      <w:pPr>
+        <w:ind w:firstLine="360"/>
+        <w:jc w:val="both"/>
+        <w:rPr>
+          <w:rFonts w:ascii="Times New Roman" w:hAnsi="Times New Roman" w:cs="Times New Roman"/>
+          <w:sz w:val="18"/>
+          <w:szCs w:val="18"/>
+        </w:rPr>
+      </w:pPr>
+      <w:r>
+        <w:rPr>
+          <w:rFonts w:ascii="Times New Roman" w:hAnsi="Times New Roman" w:cs="Times New Roman"/>
+          <w:sz w:val="18"/>
+          <w:szCs w:val="18"/>
+        </w:rPr>
+        <w:t>La investigación y el software desarrollado por Han et al.  (2008) cuyo objetivo es llevar un registro de camiones utilizando reconocimiento de placas con fines varios como el control de la velocidad, rastreo en tiempo real e incluso reducción de gases de invernadero demostró la efectividad del reconocimiento de placas.</w:t>
+      </w:r>
+    </w:p>
+    <w:p>
+      <w:pPr>
+        <w:ind w:firstLine="360"/>
+        <w:jc w:val="both"/>
+        <w:rPr>
+          <w:rFonts w:ascii="Times New Roman" w:hAnsi="Times New Roman" w:cs="Times New Roman"/>
+          <w:sz w:val="18"/>
+          <w:szCs w:val="18"/>
+        </w:rPr>
+      </w:pPr>
+    </w:p>
+    <w:p>
+      <w:pPr>
+        <w:ind w:firstLine="360"/>
+        <w:jc w:val="both"/>
+        <w:rPr>
+          <w:rFonts w:ascii="Times New Roman" w:hAnsi="Times New Roman" w:cs="Times New Roman"/>
+          <w:sz w:val="18"/>
+          <w:szCs w:val="18"/>
+        </w:rPr>
+      </w:pPr>
+      <w:r>
+        <w:rPr>
+          <w:rFonts w:ascii="Times New Roman" w:hAnsi="Times New Roman" w:cs="Times New Roman"/>
+          <w:sz w:val="18"/>
+          <w:szCs w:val="18"/>
+        </w:rPr>
+        <w:t>La investigación desarrollada, en el caso específico del reconocimiento de placas en camiones, logró una efectividad muy alta y el sistema tuvo un rendimiento óptimo en diversas condiciones.</w:t>
+      </w:r>
+    </w:p>
+    <w:p>
+      <w:pPr>
+        <w:ind w:firstLine="360"/>
+        <w:jc w:val="both"/>
+        <w:rPr>
+          <w:rFonts w:ascii="Times New Roman" w:hAnsi="Times New Roman" w:cs="Times New Roman"/>
+          <w:sz w:val="18"/>
+          <w:szCs w:val="18"/>
+        </w:rPr>
+      </w:pPr>
+      <w:r>
+        <w:rPr>
+          <w:rFonts w:ascii="Times New Roman" w:hAnsi="Times New Roman" w:cs="Times New Roman"/>
+          <w:sz w:val="18"/>
+          <w:szCs w:val="18"/>
+        </w:rPr>
+        <w:t>Demostró también ser efectiva para llevar registro y control de la velocidad de los camiones, esto es útil para las autoridades locales que deseen controlar la velocidad de los camiones en zonas donde no es seguro conducir a altas velocidades.</w:t>
+      </w:r>
+    </w:p>
+    <w:p>
+      <w:pPr>
+        <w:ind w:firstLine="360"/>
+        <w:jc w:val="both"/>
+        <w:rPr>
+          <w:rFonts w:ascii="Times New Roman" w:hAnsi="Times New Roman" w:cs="Times New Roman"/>
+          <w:sz w:val="18"/>
+          <w:szCs w:val="18"/>
+        </w:rPr>
+      </w:pPr>
+    </w:p>
+    <w:p>
+      <w:pPr>
+        <w:pStyle w:val="Prrafodelista"/>
+        <w:numPr>
+          <w:ilvl w:val="0"/>
+          <w:numId w:val="4"/>
+        </w:numPr>
+        <w:jc w:val="both"/>
+        <w:rPr>
+          <w:rFonts w:ascii="Times New Roman" w:hAnsi="Times New Roman" w:cs="Times New Roman"/>
+          <w:sz w:val="18"/>
+          <w:szCs w:val="18"/>
+        </w:rPr>
+      </w:pPr>
+      <w:r>
+        <w:rPr>
+          <w:rFonts w:ascii="Times New Roman" w:hAnsi="Times New Roman" w:cs="Times New Roman"/>
+          <w:sz w:val="18"/>
+          <w:szCs w:val="18"/>
+        </w:rPr>
+        <w:t>Reconocimiento de placas en Europa.</w:t>
+      </w:r>
+    </w:p>
+    <w:p>
+      <w:pPr>
+        <w:jc w:val="both"/>
+        <w:rPr>
+          <w:rFonts w:ascii="Times New Roman" w:hAnsi="Times New Roman" w:cs="Times New Roman"/>
+          <w:sz w:val="18"/>
+          <w:szCs w:val="18"/>
+        </w:rPr>
+      </w:pPr>
+    </w:p>
+    <w:p>
+      <w:pPr>
+        <w:ind w:firstLine="360"/>
+        <w:jc w:val="both"/>
+        <w:rPr>
+          <w:rFonts w:ascii="Times New Roman" w:hAnsi="Times New Roman" w:cs="Times New Roman"/>
+          <w:sz w:val="18"/>
+          <w:szCs w:val="18"/>
+        </w:rPr>
+      </w:pPr>
+      <w:r>
+        <w:rPr>
+          <w:rFonts w:ascii="Times New Roman" w:hAnsi="Times New Roman" w:cs="Times New Roman"/>
+          <w:sz w:val="18"/>
+          <w:szCs w:val="18"/>
+        </w:rPr>
+        <w:t xml:space="preserve">El reconocimiento de placas puede desarrollarse de diversas </w:t>
+      </w:r>
+      <w:r>
+        <w:rPr>
+          <w:rFonts w:ascii="Times New Roman" w:hAnsi="Times New Roman" w:cs="Times New Roman"/>
+          <w:sz w:val="18"/>
+          <w:szCs w:val="18"/>
+        </w:rPr>
+        <w:t xml:space="preserve">maneras, utilizando varias técnicas para eliminar el ruido, procesar las imágenes donde se encuentran las placas y realizar el reconocimiento de caracteres, tal como lo demuestra la investigación realizada por Li y </w:t>
       </w:r>
       <w:proofErr w:type="spellStart"/>
       <w:r>
@@ -2974,7 +3389,7 @@
           <w:sz w:val="18"/>
           <w:szCs w:val="18"/>
         </w:rPr>
-        <w:t>Request</w:t>
+        <w:t>Chen</w:t>
       </w:r>
       <w:proofErr w:type="spellEnd"/>
       <w:r>
@@ -2983,7 +3398,156 @@
           <w:sz w:val="18"/>
           <w:szCs w:val="18"/>
         </w:rPr>
-        <w:t xml:space="preserve"> hacia un servidor en internet el cual cuenta con un servicio de Apache donde  PHP recibe la información por medio del método ‘</w:t>
+        <w:t xml:space="preserve"> (2011).</w:t>
+      </w:r>
+    </w:p>
+    <w:p>
+      <w:pPr>
+        <w:jc w:val="both"/>
+        <w:rPr>
+          <w:rFonts w:ascii="Times New Roman" w:hAnsi="Times New Roman" w:cs="Times New Roman"/>
+          <w:sz w:val="18"/>
+          <w:szCs w:val="18"/>
+        </w:rPr>
+      </w:pPr>
+    </w:p>
+    <w:p>
+      <w:pPr>
+        <w:ind w:firstLine="360"/>
+        <w:jc w:val="both"/>
+        <w:rPr>
+          <w:rFonts w:ascii="Times New Roman" w:hAnsi="Times New Roman" w:cs="Times New Roman"/>
+          <w:sz w:val="18"/>
+          <w:szCs w:val="18"/>
+        </w:rPr>
+      </w:pPr>
+      <w:r>
+        <w:rPr>
+          <w:rFonts w:ascii="Times New Roman" w:hAnsi="Times New Roman" w:cs="Times New Roman"/>
+          <w:sz w:val="18"/>
+          <w:szCs w:val="18"/>
+        </w:rPr>
+        <w:t>En este caso, los autores de la investigación utilizan varias técnicas como el filtro medio y la ecualización del histograma para reducir significativamente el ruido presente en las imágenes, posteriormente utilizan técnicas de procesamiento de imágenes para trabajar cada imagen en escala de grises, utilizan operadores de Sobel para reconocer bordes y así encontrar más fácilmente la placa en la imagen, finalmente realizan procesamiento morfológico de la imagen para realizar el reconocimiento de caracteres.</w:t>
+      </w:r>
+    </w:p>
+    <w:p>
+      <w:pPr>
+        <w:ind w:firstLine="360"/>
+        <w:jc w:val="both"/>
+        <w:rPr>
+          <w:rFonts w:ascii="Times New Roman" w:hAnsi="Times New Roman" w:cs="Times New Roman"/>
+          <w:sz w:val="18"/>
+          <w:szCs w:val="18"/>
+        </w:rPr>
+      </w:pPr>
+    </w:p>
+    <w:p>
+      <w:pPr>
+        <w:ind w:firstLine="360"/>
+        <w:jc w:val="both"/>
+        <w:rPr>
+          <w:rFonts w:ascii="Times New Roman" w:hAnsi="Times New Roman" w:cs="Times New Roman"/>
+          <w:sz w:val="18"/>
+          <w:szCs w:val="18"/>
+        </w:rPr>
+      </w:pPr>
+      <w:r>
+        <w:rPr>
+          <w:rFonts w:ascii="Times New Roman" w:hAnsi="Times New Roman" w:cs="Times New Roman"/>
+          <w:sz w:val="18"/>
+          <w:szCs w:val="18"/>
+        </w:rPr>
+        <w:t>Utilizando todas estas técnicas, los autores lograron una tasa de identificación de 80%, llegando a superar esta cifra en varias ocasiones.</w:t>
+      </w:r>
+    </w:p>
+    <w:p>
+      <w:pPr>
+        <w:ind w:firstLine="360"/>
+        <w:jc w:val="both"/>
+        <w:rPr>
+          <w:rFonts w:ascii="Times New Roman" w:hAnsi="Times New Roman" w:cs="Times New Roman"/>
+          <w:sz w:val="18"/>
+          <w:szCs w:val="18"/>
+        </w:rPr>
+      </w:pPr>
+      <w:r>
+        <w:rPr>
+          <w:rFonts w:ascii="Times New Roman" w:hAnsi="Times New Roman" w:cs="Times New Roman"/>
+          <w:sz w:val="18"/>
+          <w:szCs w:val="18"/>
+        </w:rPr>
+        <w:t>La investigación también analiza casos donde el reconocimiento arroja resultados falsos y mayormente se deben a situaciones donde las placas no pueden reconocerse debido a factores como la iluminación, estado y posición de la placa en el vehículo; otros factores como la distancia entre la cámara y el vehículo influyen en una lectura errónea, mas sin embargo, las técnicas utilizadas en esta investigación demostraron arrojar resultados positivos</w:t>
+      </w:r>
+      <w:r>
+        <w:rPr>
+          <w:rFonts w:ascii="Times New Roman" w:hAnsi="Times New Roman" w:cs="Times New Roman"/>
+          <w:sz w:val="18"/>
+          <w:szCs w:val="18"/>
+        </w:rPr>
+        <w:t xml:space="preserve"> en un gran número de ocasiones.</w:t>
+      </w:r>
+    </w:p>
+    <w:p>
+      <w:pPr>
+        <w:ind w:firstLine="360"/>
+        <w:jc w:val="both"/>
+        <w:rPr>
+          <w:rFonts w:ascii="Times New Roman" w:hAnsi="Times New Roman" w:cs="Times New Roman"/>
+          <w:sz w:val="18"/>
+          <w:szCs w:val="18"/>
+        </w:rPr>
+      </w:pPr>
+    </w:p>
+    <w:p>
+      <w:pPr>
+        <w:pStyle w:val="Prrafodelista"/>
+        <w:numPr>
+          <w:ilvl w:val="0"/>
+          <w:numId w:val="4"/>
+        </w:numPr>
+        <w:jc w:val="both"/>
+        <w:rPr>
+          <w:rFonts w:ascii="Times New Roman" w:hAnsi="Times New Roman" w:cs="Times New Roman"/>
+          <w:sz w:val="18"/>
+          <w:szCs w:val="18"/>
+        </w:rPr>
+      </w:pPr>
+      <w:r>
+        <w:rPr>
+          <w:rFonts w:ascii="Times New Roman" w:hAnsi="Times New Roman" w:cs="Times New Roman"/>
+          <w:sz w:val="18"/>
+          <w:szCs w:val="18"/>
+        </w:rPr>
+        <w:t>Reconocimiento de placas con bases de datos implementadas.</w:t>
+      </w:r>
+    </w:p>
+    <w:p>
+      <w:pPr>
+        <w:jc w:val="both"/>
+        <w:rPr>
+          <w:rFonts w:ascii="Times New Roman" w:hAnsi="Times New Roman" w:cs="Times New Roman"/>
+          <w:sz w:val="18"/>
+          <w:szCs w:val="18"/>
+        </w:rPr>
+      </w:pPr>
+    </w:p>
+    <w:p>
+      <w:pPr>
+        <w:ind w:firstLine="360"/>
+        <w:jc w:val="both"/>
+        <w:rPr>
+          <w:rFonts w:ascii="Times New Roman" w:hAnsi="Times New Roman" w:cs="Times New Roman"/>
+          <w:sz w:val="18"/>
+          <w:szCs w:val="18"/>
+        </w:rPr>
+      </w:pPr>
+      <w:r>
+        <w:rPr>
+          <w:rFonts w:ascii="Times New Roman" w:hAnsi="Times New Roman" w:cs="Times New Roman"/>
+          <w:sz w:val="18"/>
+          <w:szCs w:val="18"/>
+        </w:rPr>
+        <w:t xml:space="preserve">En Egipto, </w:t>
       </w:r>
       <w:proofErr w:type="spellStart"/>
       <w:r>
@@ -2992,7 +3556,7 @@
           <w:sz w:val="18"/>
           <w:szCs w:val="18"/>
         </w:rPr>
-        <w:t>Get</w:t>
+        <w:t>Massoud</w:t>
       </w:r>
       <w:proofErr w:type="spellEnd"/>
       <w:r>
@@ -3001,15 +3565,7 @@
           <w:sz w:val="18"/>
           <w:szCs w:val="18"/>
         </w:rPr>
-        <w:t>’ y ejecuta un INSERT en la base de datos</w:t>
-      </w:r>
-      <w:r>
-        <w:rPr>
-          <w:rFonts w:ascii="Times New Roman" w:hAnsi="Times New Roman" w:cs="Times New Roman"/>
-          <w:sz w:val="18"/>
-          <w:szCs w:val="18"/>
-        </w:rPr>
-        <w:t xml:space="preserve"> con </w:t>
+        <w:t xml:space="preserve"> et al. (2013) desarrollaron un sistema de identificación automática de vehículos (</w:t>
       </w:r>
       <w:proofErr w:type="spellStart"/>
       <w:r>
@@ -3018,7 +3574,15 @@
           <w:sz w:val="18"/>
           <w:szCs w:val="18"/>
         </w:rPr>
-        <w:t>mysql_query</w:t>
+        <w:t>A</w:t>
+      </w:r>
+      <w:r>
+        <w:rPr>
+          <w:rFonts w:ascii="Times New Roman" w:hAnsi="Times New Roman" w:cs="Times New Roman"/>
+          <w:sz w:val="18"/>
+          <w:szCs w:val="18"/>
+        </w:rPr>
+        <w:t>utomatic</w:t>
       </w:r>
       <w:proofErr w:type="spellEnd"/>
       <w:r>
@@ -3027,257 +3591,253 @@
           <w:sz w:val="18"/>
           <w:szCs w:val="18"/>
         </w:rPr>
-        <w:t>.</w:t>
-      </w:r>
-    </w:p>
-    <w:p>
-      <w:pPr>
-        <w:ind w:firstLine="360"/>
-        <w:jc w:val="both"/>
-        <w:rPr>
-          <w:rFonts w:ascii="Times New Roman" w:hAnsi="Times New Roman" w:cs="Times New Roman"/>
-          <w:sz w:val="18"/>
-          <w:szCs w:val="18"/>
-        </w:rPr>
-      </w:pPr>
-    </w:p>
-    <w:p>
-      <w:pPr>
-        <w:ind w:firstLine="360"/>
-        <w:jc w:val="both"/>
-        <w:rPr>
-          <w:rFonts w:ascii="Times New Roman" w:hAnsi="Times New Roman" w:cs="Times New Roman"/>
-          <w:sz w:val="18"/>
-          <w:szCs w:val="18"/>
-        </w:rPr>
-      </w:pPr>
-      <w:r>
-        <w:rPr>
-          <w:rFonts w:ascii="Times New Roman" w:hAnsi="Times New Roman" w:cs="Times New Roman"/>
-          <w:sz w:val="18"/>
-          <w:szCs w:val="18"/>
-        </w:rPr>
-        <w:t>Así los datos se van añadiendo automáticamente a la base de datos y el servidor apache es el encargado de procesar esta información y ordenarla dependiendo de su hora de ingreso y salida.</w:t>
-      </w:r>
-    </w:p>
-    <w:p>
-      <w:pPr>
-        <w:ind w:firstLine="360"/>
-        <w:jc w:val="both"/>
-        <w:rPr>
-          <w:rFonts w:ascii="Times New Roman" w:hAnsi="Times New Roman" w:cs="Times New Roman"/>
-          <w:sz w:val="18"/>
-          <w:szCs w:val="18"/>
-        </w:rPr>
-      </w:pPr>
-    </w:p>
-    <w:p>
-      <w:pPr>
-        <w:ind w:firstLine="360"/>
-        <w:jc w:val="both"/>
-        <w:rPr>
-          <w:rFonts w:ascii="Times New Roman" w:hAnsi="Times New Roman" w:cs="Times New Roman"/>
-          <w:sz w:val="18"/>
-          <w:szCs w:val="18"/>
-        </w:rPr>
-      </w:pPr>
-      <w:r>
-        <w:rPr>
-          <w:rFonts w:ascii="Times New Roman" w:hAnsi="Times New Roman" w:cs="Times New Roman"/>
-          <w:sz w:val="18"/>
-          <w:szCs w:val="18"/>
-        </w:rPr>
-        <w:t>El Modelo Entidad Relación (MER) utilizado fue el siguiente:</w:t>
-      </w:r>
-    </w:p>
-    <w:p>
-      <w:pPr>
-        <w:ind w:firstLine="360"/>
-        <w:jc w:val="both"/>
-        <w:rPr>
-          <w:rFonts w:ascii="Times New Roman" w:hAnsi="Times New Roman" w:cs="Times New Roman"/>
-          <w:sz w:val="18"/>
-          <w:szCs w:val="18"/>
-        </w:rPr>
-      </w:pPr>
-    </w:p>
-    <w:p>
-      <w:pPr>
-        <w:ind w:firstLine="360"/>
-        <w:jc w:val="both"/>
-        <w:rPr>
-          <w:rFonts w:ascii="Times New Roman" w:hAnsi="Times New Roman" w:cs="Times New Roman"/>
-          <w:sz w:val="18"/>
-          <w:szCs w:val="18"/>
-        </w:rPr>
-      </w:pPr>
-      <w:r>
-        <w:rPr>
-          <w:rFonts w:ascii="Times New Roman" w:hAnsi="Times New Roman" w:cs="Times New Roman"/>
-          <w:noProof/>
-          <w:sz w:val="18"/>
-          <w:szCs w:val="18"/>
-          <w:lang w:val="es-CO" w:eastAsia="es-CO"/>
-        </w:rPr>
-        <w:drawing>
-          <wp:inline distT="0" distB="0" distL="0" distR="0" wp14:anchorId="6B363746" wp14:editId="0FAFA8E6">
-            <wp:extent cx="2472690" cy="884705"/>
-            <wp:effectExtent l="0" t="0" r="0" b="4445"/>
-            <wp:docPr id="6" name="Imagen 6"/>
-            <wp:cNvGraphicFramePr>
-              <a:graphicFrameLocks xmlns:a="http://schemas.openxmlformats.org/drawingml/2006/main" noChangeAspect="1"/>
-            </wp:cNvGraphicFramePr>
-            <a:graphic xmlns:a="http://schemas.openxmlformats.org/drawingml/2006/main">
-              <a:graphicData uri="http://schemas.openxmlformats.org/drawingml/2006/picture">
-                <pic:pic xmlns:pic="http://schemas.openxmlformats.org/drawingml/2006/picture">
-                  <pic:nvPicPr>
-                    <pic:cNvPr id="0" name="MER_parking.png"/>
-                    <pic:cNvPicPr/>
-                  </pic:nvPicPr>
-                  <pic:blipFill>
-                    <a:blip r:embed="rId10">
-                      <a:extLst>
-                        <a:ext uri="{28A0092B-C50C-407E-A947-70E740481C1C}">
-                          <a14:useLocalDpi xmlns:a14="http://schemas.microsoft.com/office/drawing/2010/main" val="0"/>
-                        </a:ext>
-                      </a:extLst>
-                    </a:blip>
-                    <a:stretch>
-                      <a:fillRect/>
-                    </a:stretch>
-                  </pic:blipFill>
-                  <pic:spPr>
-                    <a:xfrm>
-                      <a:off x="0" y="0"/>
-                      <a:ext cx="2472690" cy="884705"/>
-                    </a:xfrm>
-                    <a:prstGeom prst="rect">
-                      <a:avLst/>
-                    </a:prstGeom>
-                  </pic:spPr>
-                </pic:pic>
-              </a:graphicData>
-            </a:graphic>
-          </wp:inline>
-        </w:drawing>
-      </w:r>
-    </w:p>
-    <w:p>
-      <w:pPr>
-        <w:jc w:val="both"/>
-        <w:rPr>
-          <w:rFonts w:ascii="Times New Roman" w:hAnsi="Times New Roman" w:cs="Times New Roman"/>
-          <w:sz w:val="16"/>
-          <w:szCs w:val="16"/>
-        </w:rPr>
-      </w:pPr>
-      <w:r>
-        <w:rPr>
-          <w:rFonts w:ascii="Times New Roman" w:hAnsi="Times New Roman" w:cs="Times New Roman"/>
-          <w:sz w:val="16"/>
-          <w:szCs w:val="16"/>
-        </w:rPr>
-        <w:t>Fig. 2</w:t>
-      </w:r>
-      <w:r>
-        <w:rPr>
-          <w:rFonts w:ascii="Times New Roman" w:hAnsi="Times New Roman" w:cs="Times New Roman"/>
-          <w:sz w:val="16"/>
-          <w:szCs w:val="16"/>
-        </w:rPr>
-        <w:t>. Modelo Entidad Relación.</w:t>
-      </w:r>
-    </w:p>
-    <w:p>
-      <w:pPr>
-        <w:ind w:firstLine="360"/>
-        <w:jc w:val="both"/>
-        <w:rPr>
-          <w:rFonts w:ascii="Times New Roman" w:hAnsi="Times New Roman" w:cs="Times New Roman"/>
-          <w:sz w:val="18"/>
-          <w:szCs w:val="18"/>
-        </w:rPr>
-      </w:pPr>
-    </w:p>
-    <w:p>
-      <w:pPr>
-        <w:ind w:firstLine="360"/>
-        <w:jc w:val="both"/>
-        <w:rPr>
-          <w:rFonts w:ascii="Times New Roman" w:hAnsi="Times New Roman" w:cs="Times New Roman"/>
-          <w:sz w:val="18"/>
-          <w:szCs w:val="18"/>
-        </w:rPr>
-      </w:pPr>
-      <w:r>
-        <w:rPr>
-          <w:rFonts w:ascii="Times New Roman" w:hAnsi="Times New Roman" w:cs="Times New Roman"/>
-          <w:sz w:val="18"/>
-          <w:szCs w:val="18"/>
-        </w:rPr>
-        <w:t>En la Figura 2</w:t>
-      </w:r>
-      <w:r>
-        <w:rPr>
-          <w:rFonts w:ascii="Times New Roman" w:hAnsi="Times New Roman" w:cs="Times New Roman"/>
-          <w:sz w:val="18"/>
-          <w:szCs w:val="18"/>
-        </w:rPr>
-        <w:t xml:space="preserve"> se puede apreciar el MER utilizado a la hora </w:t>
-      </w:r>
-      <w:r>
-        <w:rPr>
-          <w:rFonts w:ascii="Times New Roman" w:hAnsi="Times New Roman" w:cs="Times New Roman"/>
-          <w:sz w:val="18"/>
-          <w:szCs w:val="18"/>
-        </w:rPr>
-        <w:t>de estructurar  la arquitectura de la base de datos.</w:t>
-      </w:r>
-    </w:p>
-    <w:p>
-      <w:pPr>
-        <w:ind w:firstLine="360"/>
-        <w:jc w:val="both"/>
-        <w:rPr>
-          <w:rFonts w:ascii="Times New Roman" w:hAnsi="Times New Roman" w:cs="Times New Roman"/>
-          <w:sz w:val="18"/>
-          <w:szCs w:val="18"/>
-        </w:rPr>
-      </w:pPr>
-    </w:p>
-    <w:p>
-      <w:pPr>
-        <w:ind w:firstLine="360"/>
-        <w:jc w:val="both"/>
-        <w:rPr>
-          <w:rFonts w:ascii="Times New Roman" w:hAnsi="Times New Roman" w:cs="Times New Roman"/>
-          <w:sz w:val="18"/>
-          <w:szCs w:val="18"/>
-        </w:rPr>
-      </w:pPr>
-      <w:r>
-        <w:rPr>
-          <w:rFonts w:ascii="Times New Roman" w:hAnsi="Times New Roman" w:cs="Times New Roman"/>
-          <w:sz w:val="18"/>
-          <w:szCs w:val="18"/>
-        </w:rPr>
-        <w:t xml:space="preserve">La base de datos </w:t>
-      </w:r>
-      <w:r>
-        <w:rPr>
-          <w:rFonts w:ascii="Times New Roman" w:hAnsi="Times New Roman" w:cs="Times New Roman"/>
-          <w:sz w:val="18"/>
-          <w:szCs w:val="18"/>
-        </w:rPr>
-        <w:t>contiene</w:t>
-      </w:r>
-      <w:r>
-        <w:rPr>
-          <w:rFonts w:ascii="Times New Roman" w:hAnsi="Times New Roman" w:cs="Times New Roman"/>
-          <w:sz w:val="18"/>
-          <w:szCs w:val="18"/>
-        </w:rPr>
-        <w:t xml:space="preserve"> información básica del vehículo, es decir, su placa, el color del vehículo, la hora en la que ingresa, la hora en la que sale, el modelo e información del propietario del vehículo.</w:t>
+        <w:t xml:space="preserve"> </w:t>
+      </w:r>
+      <w:proofErr w:type="spellStart"/>
+      <w:r>
+        <w:rPr>
+          <w:rFonts w:ascii="Times New Roman" w:hAnsi="Times New Roman" w:cs="Times New Roman"/>
+          <w:sz w:val="18"/>
+          <w:szCs w:val="18"/>
+        </w:rPr>
+        <w:t>Vehicle</w:t>
+      </w:r>
+      <w:proofErr w:type="spellEnd"/>
+      <w:r>
+        <w:rPr>
+          <w:rFonts w:ascii="Times New Roman" w:hAnsi="Times New Roman" w:cs="Times New Roman"/>
+          <w:sz w:val="18"/>
+          <w:szCs w:val="18"/>
+        </w:rPr>
+        <w:t xml:space="preserve"> </w:t>
+      </w:r>
+      <w:proofErr w:type="spellStart"/>
+      <w:r>
+        <w:rPr>
+          <w:rFonts w:ascii="Times New Roman" w:hAnsi="Times New Roman" w:cs="Times New Roman"/>
+          <w:sz w:val="18"/>
+          <w:szCs w:val="18"/>
+        </w:rPr>
+        <w:t>Identification</w:t>
+      </w:r>
+      <w:proofErr w:type="spellEnd"/>
+      <w:r>
+        <w:rPr>
+          <w:rFonts w:ascii="Times New Roman" w:hAnsi="Times New Roman" w:cs="Times New Roman"/>
+          <w:sz w:val="18"/>
+          <w:szCs w:val="18"/>
+        </w:rPr>
+        <w:t>)</w:t>
+      </w:r>
+      <w:r>
+        <w:rPr>
+          <w:rFonts w:ascii="Times New Roman" w:hAnsi="Times New Roman" w:cs="Times New Roman"/>
+          <w:sz w:val="18"/>
+          <w:szCs w:val="18"/>
+        </w:rPr>
+        <w:t xml:space="preserve"> cuyo propósito es reconocer los caracteres en las placas de los vehículos que violen las normas de tránsito de dicho país.</w:t>
+      </w:r>
+    </w:p>
+    <w:p>
+      <w:pPr>
+        <w:ind w:firstLine="360"/>
+        <w:jc w:val="both"/>
+        <w:rPr>
+          <w:rFonts w:ascii="Times New Roman" w:hAnsi="Times New Roman" w:cs="Times New Roman"/>
+          <w:sz w:val="18"/>
+          <w:szCs w:val="18"/>
+        </w:rPr>
+      </w:pPr>
+    </w:p>
+    <w:p>
+      <w:pPr>
+        <w:ind w:firstLine="360"/>
+        <w:jc w:val="both"/>
+        <w:rPr>
+          <w:rFonts w:ascii="Times New Roman" w:hAnsi="Times New Roman" w:cs="Times New Roman"/>
+          <w:sz w:val="18"/>
+          <w:szCs w:val="18"/>
+        </w:rPr>
+      </w:pPr>
+      <w:r>
+        <w:rPr>
+          <w:rFonts w:ascii="Times New Roman" w:hAnsi="Times New Roman" w:cs="Times New Roman"/>
+          <w:sz w:val="18"/>
+          <w:szCs w:val="18"/>
+        </w:rPr>
+        <w:t xml:space="preserve">El sistema convierte cada imagen a escala de grises, posteriormente aplica operadores de Sobel para identificar bordes, luego dilata los espacios y los </w:t>
+      </w:r>
+      <w:r>
+        <w:rPr>
+          <w:rFonts w:ascii="Times New Roman" w:hAnsi="Times New Roman" w:cs="Times New Roman"/>
+          <w:sz w:val="18"/>
+          <w:szCs w:val="18"/>
+        </w:rPr>
+        <w:lastRenderedPageBreak/>
+        <w:t>rellena con valores de blanco para realizar la detección de la placa en las zonas más relevantes.</w:t>
+      </w:r>
+    </w:p>
+    <w:p>
+      <w:pPr>
+        <w:ind w:firstLine="360"/>
+        <w:jc w:val="both"/>
+        <w:rPr>
+          <w:rFonts w:ascii="Times New Roman" w:hAnsi="Times New Roman" w:cs="Times New Roman"/>
+          <w:sz w:val="18"/>
+          <w:szCs w:val="18"/>
+        </w:rPr>
+      </w:pPr>
+    </w:p>
+    <w:p>
+      <w:pPr>
+        <w:ind w:firstLine="360"/>
+        <w:jc w:val="both"/>
+        <w:rPr>
+          <w:rFonts w:ascii="Times New Roman" w:hAnsi="Times New Roman" w:cs="Times New Roman"/>
+          <w:sz w:val="18"/>
+          <w:szCs w:val="18"/>
+        </w:rPr>
+      </w:pPr>
+      <w:r>
+        <w:rPr>
+          <w:rFonts w:ascii="Times New Roman" w:hAnsi="Times New Roman" w:cs="Times New Roman"/>
+          <w:sz w:val="18"/>
+          <w:szCs w:val="18"/>
+        </w:rPr>
+        <w:t>Los investigadores trabajaron teniendo en cuenta las dimensiones exactas de las placas en Egipto con el fin de hacer detección por rectángulos y dimensiones de la placa, si los resultados son positivos, el sistema detecta el área evaluada como una placa.</w:t>
+      </w:r>
+    </w:p>
+    <w:p>
+      <w:pPr>
+        <w:ind w:firstLine="360"/>
+        <w:jc w:val="both"/>
+        <w:rPr>
+          <w:rFonts w:ascii="Times New Roman" w:hAnsi="Times New Roman" w:cs="Times New Roman"/>
+          <w:sz w:val="18"/>
+          <w:szCs w:val="18"/>
+        </w:rPr>
+      </w:pPr>
+    </w:p>
+    <w:p>
+      <w:pPr>
+        <w:ind w:firstLine="360"/>
+        <w:jc w:val="both"/>
+        <w:rPr>
+          <w:rFonts w:ascii="Times New Roman" w:hAnsi="Times New Roman" w:cs="Times New Roman"/>
+          <w:sz w:val="18"/>
+          <w:szCs w:val="18"/>
+        </w:rPr>
+      </w:pPr>
+      <w:r>
+        <w:rPr>
+          <w:rFonts w:ascii="Times New Roman" w:hAnsi="Times New Roman" w:cs="Times New Roman"/>
+          <w:sz w:val="18"/>
+          <w:szCs w:val="18"/>
+        </w:rPr>
+        <w:t>Al haber identificado la placa, el sistema realiza una segmentación para procesar cada carácter individualmente y realizar el reconocimiento de caracteres.</w:t>
+      </w:r>
+    </w:p>
+    <w:p>
+      <w:pPr>
+        <w:ind w:firstLine="360"/>
+        <w:jc w:val="both"/>
+        <w:rPr>
+          <w:rFonts w:ascii="Times New Roman" w:hAnsi="Times New Roman" w:cs="Times New Roman"/>
+          <w:sz w:val="18"/>
+          <w:szCs w:val="18"/>
+        </w:rPr>
+      </w:pPr>
+      <w:r>
+        <w:rPr>
+          <w:rFonts w:ascii="Times New Roman" w:hAnsi="Times New Roman" w:cs="Times New Roman"/>
+          <w:sz w:val="18"/>
+          <w:szCs w:val="18"/>
+        </w:rPr>
+        <w:t>Luego de haber realizado la identificación de caracteres, el sistema envía la información</w:t>
+      </w:r>
+      <w:r>
+        <w:rPr>
+          <w:rFonts w:ascii="Times New Roman" w:hAnsi="Times New Roman" w:cs="Times New Roman"/>
+          <w:sz w:val="18"/>
+          <w:szCs w:val="18"/>
+        </w:rPr>
+        <w:t xml:space="preserve"> del vehículo</w:t>
+      </w:r>
+      <w:r>
+        <w:rPr>
+          <w:rFonts w:ascii="Times New Roman" w:hAnsi="Times New Roman" w:cs="Times New Roman"/>
+          <w:sz w:val="18"/>
+          <w:szCs w:val="18"/>
+        </w:rPr>
+        <w:t xml:space="preserve"> a una base de datos</w:t>
+      </w:r>
+      <w:r>
+        <w:rPr>
+          <w:rFonts w:ascii="Times New Roman" w:hAnsi="Times New Roman" w:cs="Times New Roman"/>
+          <w:sz w:val="18"/>
+          <w:szCs w:val="18"/>
+        </w:rPr>
+        <w:t>, la cual será utilizada por las autoridades locales para sancionar a los conductores que realicen infracciones de tránsito.</w:t>
+      </w:r>
+    </w:p>
+    <w:p>
+      <w:pPr>
+        <w:ind w:firstLine="360"/>
+        <w:jc w:val="both"/>
+        <w:rPr>
+          <w:rFonts w:ascii="Times New Roman" w:hAnsi="Times New Roman" w:cs="Times New Roman"/>
+          <w:sz w:val="18"/>
+          <w:szCs w:val="18"/>
+        </w:rPr>
+      </w:pPr>
+    </w:p>
+    <w:p>
+      <w:pPr>
+        <w:ind w:firstLine="360"/>
+        <w:jc w:val="both"/>
+        <w:rPr>
+          <w:rFonts w:ascii="Times New Roman" w:hAnsi="Times New Roman" w:cs="Times New Roman"/>
+          <w:sz w:val="18"/>
+          <w:szCs w:val="18"/>
+        </w:rPr>
+      </w:pPr>
+      <w:r>
+        <w:rPr>
+          <w:rFonts w:ascii="Times New Roman" w:hAnsi="Times New Roman" w:cs="Times New Roman"/>
+          <w:sz w:val="18"/>
+          <w:szCs w:val="18"/>
+        </w:rPr>
+        <w:t>Esta investigación demuestra que el reconocimiento de caracteres puede ser usado también por agentes de la ley para sancionar a los conductores infractores y garantizar el buen cumplimiento de la ley.</w:t>
+      </w:r>
+    </w:p>
+    <w:p>
+      <w:pPr>
+        <w:ind w:firstLine="360"/>
+        <w:jc w:val="both"/>
+        <w:rPr>
+          <w:rFonts w:ascii="Times New Roman" w:hAnsi="Times New Roman" w:cs="Times New Roman"/>
+          <w:sz w:val="18"/>
+          <w:szCs w:val="18"/>
+        </w:rPr>
+      </w:pPr>
+    </w:p>
+    <w:p>
+      <w:pPr>
+        <w:ind w:firstLine="360"/>
+        <w:jc w:val="both"/>
+        <w:rPr>
+          <w:rFonts w:ascii="Times New Roman" w:hAnsi="Times New Roman" w:cs="Times New Roman"/>
+          <w:sz w:val="18"/>
+          <w:szCs w:val="18"/>
+        </w:rPr>
+      </w:pPr>
+      <w:r>
+        <w:rPr>
+          <w:rFonts w:ascii="Times New Roman" w:hAnsi="Times New Roman" w:cs="Times New Roman"/>
+          <w:sz w:val="18"/>
+          <w:szCs w:val="18"/>
+        </w:rPr>
+        <w:t>Los ejemplos dados anteriormente son solo una pequeña muestra de las capacidades a las que puede llegar un sistema de reconocimiento de caracteres de placas vehiculares y el nivel de precisión que puede alcanzar.</w:t>
       </w:r>
     </w:p>
     <w:p>
@@ -3311,904 +3871,181 @@
           <w:sz w:val="18"/>
           <w:szCs w:val="18"/>
         </w:rPr>
-        <w:t>ANTECEDENTES</w:t>
-      </w:r>
-    </w:p>
-    <w:p>
-      <w:pPr>
-        <w:ind w:firstLine="360"/>
-        <w:jc w:val="both"/>
-        <w:rPr>
-          <w:rFonts w:ascii="Times New Roman" w:hAnsi="Times New Roman" w:cs="Times New Roman"/>
-          <w:sz w:val="18"/>
-          <w:szCs w:val="18"/>
-        </w:rPr>
-      </w:pPr>
-    </w:p>
-    <w:p>
-      <w:pPr>
-        <w:ind w:firstLine="360"/>
-        <w:jc w:val="both"/>
-        <w:rPr>
-          <w:rFonts w:ascii="Times New Roman" w:hAnsi="Times New Roman" w:cs="Times New Roman"/>
-          <w:sz w:val="18"/>
-          <w:szCs w:val="18"/>
-        </w:rPr>
-      </w:pPr>
-      <w:r>
-        <w:rPr>
-          <w:rFonts w:ascii="Times New Roman" w:hAnsi="Times New Roman" w:cs="Times New Roman"/>
-          <w:sz w:val="18"/>
-          <w:szCs w:val="18"/>
-        </w:rPr>
-        <w:t>El reconocimiento de placas vehiculares ha sido un campo activamente investigado, en su mayoría, por las entidades encargadas del control de tránsito debido a que el número de vehículos en las calles incrementa constantemente, por lo que es necesario identificar con precisión y rapidez cualquier vehículo que infrinja alguna norma en las calles.</w:t>
-      </w:r>
-    </w:p>
-    <w:p>
-      <w:pPr>
-        <w:ind w:firstLine="360"/>
-        <w:jc w:val="both"/>
-        <w:rPr>
-          <w:rFonts w:ascii="Times New Roman" w:hAnsi="Times New Roman" w:cs="Times New Roman"/>
-          <w:sz w:val="18"/>
-          <w:szCs w:val="18"/>
-        </w:rPr>
-      </w:pPr>
-    </w:p>
-    <w:p>
-      <w:pPr>
-        <w:ind w:firstLine="360"/>
-        <w:jc w:val="both"/>
-        <w:rPr>
-          <w:rFonts w:ascii="Times New Roman" w:hAnsi="Times New Roman" w:cs="Times New Roman"/>
-          <w:sz w:val="18"/>
-          <w:szCs w:val="18"/>
-        </w:rPr>
-      </w:pPr>
-      <w:r>
-        <w:rPr>
-          <w:rFonts w:ascii="Times New Roman" w:hAnsi="Times New Roman" w:cs="Times New Roman"/>
-          <w:sz w:val="18"/>
-          <w:szCs w:val="18"/>
-        </w:rPr>
-        <w:t xml:space="preserve">Sin embargo, dichas entidades no son las únicas interesadas en el reconocimiento de placas vehiculares. Este es un tema de amplio interés para sitios que tengan una gran afluencia vehicular, </w:t>
-      </w:r>
-      <w:r>
-        <w:rPr>
-          <w:rFonts w:ascii="Times New Roman" w:hAnsi="Times New Roman" w:cs="Times New Roman"/>
-          <w:sz w:val="18"/>
-          <w:szCs w:val="18"/>
-        </w:rPr>
-        <w:t>como es el caso de parqueaderos.</w:t>
-      </w:r>
-    </w:p>
-    <w:p>
-      <w:pPr>
-        <w:ind w:firstLine="360"/>
-        <w:jc w:val="both"/>
-        <w:rPr>
-          <w:rFonts w:ascii="Times New Roman" w:hAnsi="Times New Roman" w:cs="Times New Roman"/>
-          <w:sz w:val="18"/>
-          <w:szCs w:val="18"/>
-        </w:rPr>
-      </w:pPr>
-    </w:p>
-    <w:p>
-      <w:pPr>
-        <w:pStyle w:val="Prrafodelista"/>
-        <w:numPr>
-          <w:ilvl w:val="0"/>
-          <w:numId w:val="4"/>
-        </w:numPr>
-        <w:jc w:val="both"/>
-        <w:rPr>
-          <w:rFonts w:ascii="Times New Roman" w:hAnsi="Times New Roman" w:cs="Times New Roman"/>
-          <w:sz w:val="18"/>
-          <w:szCs w:val="18"/>
-        </w:rPr>
-      </w:pPr>
-      <w:r>
-        <w:rPr>
-          <w:rFonts w:ascii="Times New Roman" w:hAnsi="Times New Roman" w:cs="Times New Roman"/>
-          <w:sz w:val="18"/>
-          <w:szCs w:val="18"/>
-        </w:rPr>
-        <w:t>Centro Comercial Unicentro Cali</w:t>
-      </w:r>
-    </w:p>
-    <w:p>
-      <w:pPr>
-        <w:jc w:val="both"/>
-        <w:rPr>
-          <w:rFonts w:ascii="Times New Roman" w:hAnsi="Times New Roman" w:cs="Times New Roman"/>
-          <w:sz w:val="18"/>
-          <w:szCs w:val="18"/>
-        </w:rPr>
-      </w:pPr>
-    </w:p>
-    <w:p>
-      <w:pPr>
-        <w:ind w:firstLine="360"/>
-        <w:jc w:val="both"/>
-        <w:rPr>
-          <w:rFonts w:ascii="Times New Roman" w:hAnsi="Times New Roman" w:cs="Times New Roman"/>
-          <w:sz w:val="18"/>
-          <w:szCs w:val="18"/>
-        </w:rPr>
-      </w:pPr>
-      <w:r>
-        <w:rPr>
-          <w:rFonts w:ascii="Times New Roman" w:hAnsi="Times New Roman" w:cs="Times New Roman"/>
-          <w:sz w:val="18"/>
-          <w:szCs w:val="18"/>
-        </w:rPr>
-        <w:t>En la ciudad de Cali, Colombia, se encuentra el centro comercial Unicentro, uno de los más grandes y concurridos en la ciudad de Cali.</w:t>
-      </w:r>
-    </w:p>
-    <w:p>
-      <w:pPr>
-        <w:ind w:firstLine="360"/>
-        <w:jc w:val="both"/>
-        <w:rPr>
-          <w:rFonts w:ascii="Times New Roman" w:hAnsi="Times New Roman" w:cs="Times New Roman"/>
-          <w:sz w:val="18"/>
-          <w:szCs w:val="18"/>
-        </w:rPr>
-      </w:pPr>
-      <w:r>
-        <w:rPr>
-          <w:rFonts w:ascii="Times New Roman" w:hAnsi="Times New Roman" w:cs="Times New Roman"/>
-          <w:sz w:val="18"/>
-          <w:szCs w:val="18"/>
-        </w:rPr>
-        <w:t>Unicentro actualmente está en un proceso de ampliación y parte de su proceso incluye la implementación de un sistema automatizado para su parqueadero.</w:t>
-      </w:r>
-    </w:p>
-    <w:p>
-      <w:pPr>
-        <w:ind w:firstLine="360"/>
-        <w:jc w:val="both"/>
-        <w:rPr>
-          <w:rFonts w:ascii="Times New Roman" w:hAnsi="Times New Roman" w:cs="Times New Roman"/>
-          <w:sz w:val="18"/>
-          <w:szCs w:val="18"/>
-        </w:rPr>
-      </w:pPr>
-      <w:r>
-        <w:rPr>
-          <w:rFonts w:ascii="Times New Roman" w:hAnsi="Times New Roman" w:cs="Times New Roman"/>
-          <w:sz w:val="18"/>
-          <w:szCs w:val="18"/>
-        </w:rPr>
-        <w:t>Actualmente, el sistema utilizado por el centro comercial reconoce los caracteres presentes en las placas de cada vehículo que ingresa al centro comercial, adicionalmente, el sistema también toma un registro del tiempo que el vehículo ha permanecido en el parqueadero.</w:t>
-      </w:r>
-    </w:p>
-    <w:p>
-      <w:pPr>
-        <w:ind w:firstLine="360"/>
-        <w:jc w:val="both"/>
-        <w:rPr>
-          <w:rFonts w:ascii="Times New Roman" w:hAnsi="Times New Roman" w:cs="Times New Roman"/>
-          <w:sz w:val="18"/>
-          <w:szCs w:val="18"/>
-        </w:rPr>
-      </w:pPr>
-    </w:p>
-    <w:p>
-      <w:pPr>
-        <w:ind w:firstLine="360"/>
-        <w:jc w:val="both"/>
-        <w:rPr>
-          <w:rFonts w:ascii="Times New Roman" w:hAnsi="Times New Roman" w:cs="Times New Roman"/>
-          <w:sz w:val="18"/>
-          <w:szCs w:val="18"/>
-        </w:rPr>
-      </w:pPr>
-      <w:r>
-        <w:rPr>
-          <w:rFonts w:ascii="Times New Roman" w:hAnsi="Times New Roman" w:cs="Times New Roman"/>
-          <w:sz w:val="18"/>
-          <w:szCs w:val="18"/>
-        </w:rPr>
-        <w:t>El sistema funciona con cámaras montadas en las barreras móviles en cada entrada del parqueadero, cuando el usuario presiona un botón, las cámaras identifican los caracteres de la placa y se imprime un papel con la información de la placa, este papel posteriormente será usado en una de las máquinas distribuidas por el centro comercial para que el usuario pague por el servicio del parqueadero.</w:t>
-      </w:r>
-    </w:p>
-    <w:p>
-      <w:pPr>
-        <w:ind w:firstLine="360"/>
-        <w:jc w:val="both"/>
-        <w:rPr>
-          <w:rFonts w:ascii="Times New Roman" w:hAnsi="Times New Roman" w:cs="Times New Roman"/>
-          <w:sz w:val="18"/>
-          <w:szCs w:val="18"/>
-        </w:rPr>
-      </w:pPr>
-    </w:p>
-    <w:p>
-      <w:pPr>
-        <w:ind w:firstLine="360"/>
-        <w:jc w:val="both"/>
-        <w:rPr>
-          <w:rFonts w:ascii="Times New Roman" w:hAnsi="Times New Roman" w:cs="Times New Roman"/>
-          <w:sz w:val="18"/>
-          <w:szCs w:val="18"/>
-        </w:rPr>
-      </w:pPr>
-      <w:r>
-        <w:rPr>
-          <w:rFonts w:ascii="Times New Roman" w:hAnsi="Times New Roman" w:cs="Times New Roman"/>
-          <w:sz w:val="18"/>
-          <w:szCs w:val="18"/>
-        </w:rPr>
-        <w:t>Con la implementación de este sistema, Unicentro Cali ha automatizado su servicio de parqueadero, eliminando la posibilidad de que el error humano incurra en registros erróneos de placas y brindándole a los usuarios un sistema fácil de usar para pagar la tarifa correspondiente al tiempo de uso del parqueadero.</w:t>
-      </w:r>
-    </w:p>
-    <w:p>
-      <w:pPr>
-        <w:ind w:firstLine="360"/>
-        <w:jc w:val="both"/>
-        <w:rPr>
-          <w:rFonts w:ascii="Times New Roman" w:hAnsi="Times New Roman" w:cs="Times New Roman"/>
-          <w:sz w:val="18"/>
-          <w:szCs w:val="18"/>
-        </w:rPr>
-      </w:pPr>
-    </w:p>
-    <w:p>
-      <w:pPr>
-        <w:pStyle w:val="Prrafodelista"/>
-        <w:numPr>
-          <w:ilvl w:val="0"/>
-          <w:numId w:val="4"/>
-        </w:numPr>
-        <w:jc w:val="both"/>
-        <w:rPr>
-          <w:rFonts w:ascii="Times New Roman" w:hAnsi="Times New Roman" w:cs="Times New Roman"/>
-          <w:sz w:val="18"/>
-          <w:szCs w:val="18"/>
-        </w:rPr>
-      </w:pPr>
-      <w:r>
-        <w:rPr>
-          <w:rFonts w:ascii="Times New Roman" w:hAnsi="Times New Roman" w:cs="Times New Roman"/>
-          <w:sz w:val="18"/>
-          <w:szCs w:val="18"/>
-        </w:rPr>
-        <w:t>Reconocimiento de placas en camiones.</w:t>
-      </w:r>
-    </w:p>
-    <w:p>
-      <w:pPr>
-        <w:jc w:val="both"/>
-        <w:rPr>
-          <w:rFonts w:ascii="Times New Roman" w:hAnsi="Times New Roman" w:cs="Times New Roman"/>
-          <w:sz w:val="18"/>
-          <w:szCs w:val="18"/>
-        </w:rPr>
-      </w:pPr>
-    </w:p>
-    <w:p>
-      <w:pPr>
-        <w:ind w:firstLine="360"/>
-        <w:jc w:val="both"/>
-        <w:rPr>
-          <w:rFonts w:ascii="Times New Roman" w:hAnsi="Times New Roman" w:cs="Times New Roman"/>
-          <w:sz w:val="18"/>
-          <w:szCs w:val="18"/>
-        </w:rPr>
-      </w:pPr>
-      <w:r>
-        <w:rPr>
-          <w:rFonts w:ascii="Times New Roman" w:hAnsi="Times New Roman" w:cs="Times New Roman"/>
-          <w:sz w:val="18"/>
-          <w:szCs w:val="18"/>
-        </w:rPr>
-        <w:t>La investigación y el software desarrollado por Han et al.  (2008) cuyo objetivo es llevar un registro de camiones utilizando reconocimiento de placas con fines varios como el control de la velocidad, rastreo en tiempo real e incluso reducción de gases de invernadero demostró la efectividad del reconocimiento de placas.</w:t>
-      </w:r>
-    </w:p>
-    <w:p>
-      <w:pPr>
-        <w:ind w:firstLine="360"/>
-        <w:jc w:val="both"/>
-        <w:rPr>
-          <w:rFonts w:ascii="Times New Roman" w:hAnsi="Times New Roman" w:cs="Times New Roman"/>
-          <w:sz w:val="18"/>
-          <w:szCs w:val="18"/>
-        </w:rPr>
-      </w:pPr>
-    </w:p>
-    <w:p>
-      <w:pPr>
-        <w:ind w:firstLine="360"/>
-        <w:jc w:val="both"/>
-        <w:rPr>
-          <w:rFonts w:ascii="Times New Roman" w:hAnsi="Times New Roman" w:cs="Times New Roman"/>
-          <w:sz w:val="18"/>
-          <w:szCs w:val="18"/>
-        </w:rPr>
-      </w:pPr>
-      <w:r>
-        <w:rPr>
-          <w:rFonts w:ascii="Times New Roman" w:hAnsi="Times New Roman" w:cs="Times New Roman"/>
-          <w:sz w:val="18"/>
-          <w:szCs w:val="18"/>
-        </w:rPr>
-        <w:t>La investigación desarrollada, en el caso específico del reconocimiento de placas en camiones, logró una efectividad muy alta y el sistema tuvo un rendimiento óptimo en diversas condiciones.</w:t>
-      </w:r>
-    </w:p>
-    <w:p>
-      <w:pPr>
-        <w:ind w:firstLine="360"/>
-        <w:jc w:val="both"/>
-        <w:rPr>
-          <w:rFonts w:ascii="Times New Roman" w:hAnsi="Times New Roman" w:cs="Times New Roman"/>
-          <w:sz w:val="18"/>
-          <w:szCs w:val="18"/>
-        </w:rPr>
-      </w:pPr>
-      <w:r>
-        <w:rPr>
-          <w:rFonts w:ascii="Times New Roman" w:hAnsi="Times New Roman" w:cs="Times New Roman"/>
-          <w:sz w:val="18"/>
-          <w:szCs w:val="18"/>
-        </w:rPr>
-        <w:t>Demostró también ser efectiva para llevar registro y control de la velocidad de los camiones, esto es útil para las autoridades locales que deseen controlar la velocidad de los camiones en zonas donde no es seguro conducir a altas velocidades.</w:t>
-      </w:r>
-    </w:p>
-    <w:p>
-      <w:pPr>
-        <w:ind w:firstLine="360"/>
-        <w:jc w:val="both"/>
-        <w:rPr>
-          <w:rFonts w:ascii="Times New Roman" w:hAnsi="Times New Roman" w:cs="Times New Roman"/>
-          <w:sz w:val="18"/>
-          <w:szCs w:val="18"/>
-        </w:rPr>
-      </w:pPr>
-    </w:p>
-    <w:p>
-      <w:pPr>
-        <w:pStyle w:val="Prrafodelista"/>
-        <w:numPr>
-          <w:ilvl w:val="0"/>
-          <w:numId w:val="4"/>
-        </w:numPr>
-        <w:jc w:val="both"/>
-        <w:rPr>
-          <w:rFonts w:ascii="Times New Roman" w:hAnsi="Times New Roman" w:cs="Times New Roman"/>
-          <w:sz w:val="18"/>
-          <w:szCs w:val="18"/>
-        </w:rPr>
-      </w:pPr>
-      <w:r>
-        <w:rPr>
-          <w:rFonts w:ascii="Times New Roman" w:hAnsi="Times New Roman" w:cs="Times New Roman"/>
-          <w:sz w:val="18"/>
-          <w:szCs w:val="18"/>
-        </w:rPr>
-        <w:t>Reconocimiento de placas en Europa.</w:t>
-      </w:r>
-    </w:p>
-    <w:p>
-      <w:pPr>
-        <w:jc w:val="both"/>
-        <w:rPr>
-          <w:rFonts w:ascii="Times New Roman" w:hAnsi="Times New Roman" w:cs="Times New Roman"/>
-          <w:sz w:val="18"/>
-          <w:szCs w:val="18"/>
-        </w:rPr>
-      </w:pPr>
-    </w:p>
-    <w:p>
-      <w:pPr>
-        <w:ind w:firstLine="360"/>
-        <w:jc w:val="both"/>
-        <w:rPr>
-          <w:rFonts w:ascii="Times New Roman" w:hAnsi="Times New Roman" w:cs="Times New Roman"/>
-          <w:sz w:val="18"/>
-          <w:szCs w:val="18"/>
-        </w:rPr>
-      </w:pPr>
-      <w:r>
-        <w:rPr>
-          <w:rFonts w:ascii="Times New Roman" w:hAnsi="Times New Roman" w:cs="Times New Roman"/>
-          <w:sz w:val="18"/>
-          <w:szCs w:val="18"/>
-        </w:rPr>
-        <w:t xml:space="preserve">El reconocimiento de placas puede desarrollarse de diversas </w:t>
-      </w:r>
-      <w:r>
-        <w:rPr>
-          <w:rFonts w:ascii="Times New Roman" w:hAnsi="Times New Roman" w:cs="Times New Roman"/>
-          <w:sz w:val="18"/>
-          <w:szCs w:val="18"/>
-        </w:rPr>
-        <w:t xml:space="preserve">maneras, utilizando varias técnicas para eliminar el ruido, procesar las imágenes donde se encuentran las placas y realizar el reconocimiento de caracteres, tal como lo demuestra la investigación realizada por Li y </w:t>
-      </w:r>
-      <w:proofErr w:type="spellStart"/>
-      <w:r>
-        <w:rPr>
-          <w:rFonts w:ascii="Times New Roman" w:hAnsi="Times New Roman" w:cs="Times New Roman"/>
-          <w:sz w:val="18"/>
-          <w:szCs w:val="18"/>
-        </w:rPr>
-        <w:t>Chen</w:t>
-      </w:r>
-      <w:proofErr w:type="spellEnd"/>
-      <w:r>
-        <w:rPr>
-          <w:rFonts w:ascii="Times New Roman" w:hAnsi="Times New Roman" w:cs="Times New Roman"/>
-          <w:sz w:val="18"/>
-          <w:szCs w:val="18"/>
-        </w:rPr>
-        <w:t xml:space="preserve"> (2011).</w:t>
-      </w:r>
-    </w:p>
-    <w:p>
-      <w:pPr>
-        <w:jc w:val="both"/>
-        <w:rPr>
-          <w:rFonts w:ascii="Times New Roman" w:hAnsi="Times New Roman" w:cs="Times New Roman"/>
-          <w:sz w:val="18"/>
-          <w:szCs w:val="18"/>
-        </w:rPr>
-      </w:pPr>
-    </w:p>
-    <w:p>
-      <w:pPr>
-        <w:ind w:firstLine="360"/>
-        <w:jc w:val="both"/>
-        <w:rPr>
-          <w:rFonts w:ascii="Times New Roman" w:hAnsi="Times New Roman" w:cs="Times New Roman"/>
-          <w:sz w:val="18"/>
-          <w:szCs w:val="18"/>
-        </w:rPr>
-      </w:pPr>
-      <w:r>
-        <w:rPr>
-          <w:rFonts w:ascii="Times New Roman" w:hAnsi="Times New Roman" w:cs="Times New Roman"/>
-          <w:sz w:val="18"/>
-          <w:szCs w:val="18"/>
-        </w:rPr>
-        <w:t xml:space="preserve">En este caso, los autores de la investigación utilizan varias técnicas como el filtro medio y la ecualización del histograma para reducir significativamente el ruido presente en las imágenes, </w:t>
-      </w:r>
-      <w:r>
-        <w:rPr>
-          <w:rFonts w:ascii="Times New Roman" w:hAnsi="Times New Roman" w:cs="Times New Roman"/>
-          <w:sz w:val="18"/>
-          <w:szCs w:val="18"/>
-        </w:rPr>
-        <w:lastRenderedPageBreak/>
-        <w:t>posteriormente utilizan técnicas de procesamiento de imágenes para trabajar cada imagen en escala de grises, utilizan operadores de Sobel para reconocer bordes y así encontrar más fácilmente la placa en la imagen, finalmente realizan procesamiento morfológico de la imagen para realizar el reconocimiento de caracteres.</w:t>
-      </w:r>
-    </w:p>
-    <w:p>
-      <w:pPr>
-        <w:ind w:firstLine="360"/>
-        <w:jc w:val="both"/>
-        <w:rPr>
-          <w:rFonts w:ascii="Times New Roman" w:hAnsi="Times New Roman" w:cs="Times New Roman"/>
-          <w:sz w:val="18"/>
-          <w:szCs w:val="18"/>
-        </w:rPr>
-      </w:pPr>
-    </w:p>
-    <w:p>
-      <w:pPr>
-        <w:ind w:firstLine="360"/>
-        <w:jc w:val="both"/>
-        <w:rPr>
-          <w:rFonts w:ascii="Times New Roman" w:hAnsi="Times New Roman" w:cs="Times New Roman"/>
-          <w:sz w:val="18"/>
-          <w:szCs w:val="18"/>
-        </w:rPr>
-      </w:pPr>
-      <w:r>
-        <w:rPr>
-          <w:rFonts w:ascii="Times New Roman" w:hAnsi="Times New Roman" w:cs="Times New Roman"/>
-          <w:sz w:val="18"/>
-          <w:szCs w:val="18"/>
-        </w:rPr>
-        <w:t>Utilizando todas estas técnicas, los autores lograron una tasa de identificación de 80%, llegando a superar esta cifra en varias ocasiones.</w:t>
-      </w:r>
-    </w:p>
-    <w:p>
-      <w:pPr>
-        <w:ind w:firstLine="360"/>
-        <w:jc w:val="both"/>
-        <w:rPr>
-          <w:rFonts w:ascii="Times New Roman" w:hAnsi="Times New Roman" w:cs="Times New Roman"/>
-          <w:sz w:val="18"/>
-          <w:szCs w:val="18"/>
-        </w:rPr>
-      </w:pPr>
-      <w:r>
-        <w:rPr>
-          <w:rFonts w:ascii="Times New Roman" w:hAnsi="Times New Roman" w:cs="Times New Roman"/>
-          <w:sz w:val="18"/>
-          <w:szCs w:val="18"/>
-        </w:rPr>
-        <w:t>La investigación también analiza casos donde el reconocimiento arroja resultados falsos y mayormente se deben a situaciones donde las placas no pueden reconocerse debido a factores como la iluminación, estado y posición de la placa en el vehículo; otros factores como la distancia entre la cámara y el vehículo influyen en una lectura errónea, mas sin embargo, las técnicas utilizadas en esta investigación demostraron arrojar resultados positivos</w:t>
-      </w:r>
-      <w:r>
-        <w:rPr>
-          <w:rFonts w:ascii="Times New Roman" w:hAnsi="Times New Roman" w:cs="Times New Roman"/>
-          <w:sz w:val="18"/>
-          <w:szCs w:val="18"/>
-        </w:rPr>
-        <w:t xml:space="preserve"> en un gran número de ocasiones.</w:t>
-      </w:r>
-    </w:p>
-    <w:p>
-      <w:pPr>
-        <w:ind w:firstLine="360"/>
-        <w:jc w:val="both"/>
-        <w:rPr>
-          <w:rFonts w:ascii="Times New Roman" w:hAnsi="Times New Roman" w:cs="Times New Roman"/>
-          <w:sz w:val="18"/>
-          <w:szCs w:val="18"/>
-        </w:rPr>
-      </w:pPr>
-    </w:p>
-    <w:p>
-      <w:pPr>
-        <w:pStyle w:val="Prrafodelista"/>
-        <w:numPr>
-          <w:ilvl w:val="0"/>
-          <w:numId w:val="4"/>
-        </w:numPr>
-        <w:jc w:val="both"/>
-        <w:rPr>
-          <w:rFonts w:ascii="Times New Roman" w:hAnsi="Times New Roman" w:cs="Times New Roman"/>
-          <w:sz w:val="18"/>
-          <w:szCs w:val="18"/>
-        </w:rPr>
-      </w:pPr>
-      <w:r>
-        <w:rPr>
-          <w:rFonts w:ascii="Times New Roman" w:hAnsi="Times New Roman" w:cs="Times New Roman"/>
-          <w:sz w:val="18"/>
-          <w:szCs w:val="18"/>
-        </w:rPr>
-        <w:t>Reconocimiento de placas con bases de datos implementadas.</w:t>
-      </w:r>
-    </w:p>
-    <w:p>
-      <w:pPr>
-        <w:jc w:val="both"/>
-        <w:rPr>
-          <w:rFonts w:ascii="Times New Roman" w:hAnsi="Times New Roman" w:cs="Times New Roman"/>
-          <w:sz w:val="18"/>
-          <w:szCs w:val="18"/>
-        </w:rPr>
-      </w:pPr>
-    </w:p>
-    <w:p>
-      <w:pPr>
-        <w:ind w:firstLine="360"/>
-        <w:jc w:val="both"/>
-        <w:rPr>
-          <w:rFonts w:ascii="Times New Roman" w:hAnsi="Times New Roman" w:cs="Times New Roman"/>
-          <w:sz w:val="18"/>
-          <w:szCs w:val="18"/>
-        </w:rPr>
-      </w:pPr>
-      <w:r>
-        <w:rPr>
-          <w:rFonts w:ascii="Times New Roman" w:hAnsi="Times New Roman" w:cs="Times New Roman"/>
-          <w:sz w:val="18"/>
-          <w:szCs w:val="18"/>
-        </w:rPr>
-        <w:t xml:space="preserve">En Egipto, </w:t>
-      </w:r>
-      <w:proofErr w:type="spellStart"/>
-      <w:r>
-        <w:rPr>
-          <w:rFonts w:ascii="Times New Roman" w:hAnsi="Times New Roman" w:cs="Times New Roman"/>
-          <w:sz w:val="18"/>
-          <w:szCs w:val="18"/>
-        </w:rPr>
-        <w:t>Massoud</w:t>
-      </w:r>
-      <w:proofErr w:type="spellEnd"/>
-      <w:r>
-        <w:rPr>
-          <w:rFonts w:ascii="Times New Roman" w:hAnsi="Times New Roman" w:cs="Times New Roman"/>
-          <w:sz w:val="18"/>
-          <w:szCs w:val="18"/>
-        </w:rPr>
-        <w:t xml:space="preserve"> et al. (2013) desarrollaron un sistema de identificación automática de vehículos (</w:t>
-      </w:r>
-      <w:proofErr w:type="spellStart"/>
-      <w:r>
-        <w:rPr>
-          <w:rFonts w:ascii="Times New Roman" w:hAnsi="Times New Roman" w:cs="Times New Roman"/>
-          <w:sz w:val="18"/>
-          <w:szCs w:val="18"/>
-        </w:rPr>
-        <w:t>A</w:t>
-      </w:r>
-      <w:r>
-        <w:rPr>
-          <w:rFonts w:ascii="Times New Roman" w:hAnsi="Times New Roman" w:cs="Times New Roman"/>
-          <w:sz w:val="18"/>
-          <w:szCs w:val="18"/>
-        </w:rPr>
-        <w:t>utomatic</w:t>
-      </w:r>
-      <w:proofErr w:type="spellEnd"/>
-      <w:r>
-        <w:rPr>
-          <w:rFonts w:ascii="Times New Roman" w:hAnsi="Times New Roman" w:cs="Times New Roman"/>
-          <w:sz w:val="18"/>
-          <w:szCs w:val="18"/>
-        </w:rPr>
-        <w:t xml:space="preserve"> </w:t>
-      </w:r>
-      <w:proofErr w:type="spellStart"/>
-      <w:r>
-        <w:rPr>
-          <w:rFonts w:ascii="Times New Roman" w:hAnsi="Times New Roman" w:cs="Times New Roman"/>
-          <w:sz w:val="18"/>
-          <w:szCs w:val="18"/>
-        </w:rPr>
-        <w:t>Vehicle</w:t>
-      </w:r>
-      <w:proofErr w:type="spellEnd"/>
-      <w:r>
-        <w:rPr>
-          <w:rFonts w:ascii="Times New Roman" w:hAnsi="Times New Roman" w:cs="Times New Roman"/>
-          <w:sz w:val="18"/>
-          <w:szCs w:val="18"/>
-        </w:rPr>
-        <w:t xml:space="preserve"> </w:t>
-      </w:r>
-      <w:proofErr w:type="spellStart"/>
-      <w:r>
-        <w:rPr>
-          <w:rFonts w:ascii="Times New Roman" w:hAnsi="Times New Roman" w:cs="Times New Roman"/>
-          <w:sz w:val="18"/>
-          <w:szCs w:val="18"/>
-        </w:rPr>
-        <w:t>Identification</w:t>
-      </w:r>
-      <w:proofErr w:type="spellEnd"/>
-      <w:r>
-        <w:rPr>
-          <w:rFonts w:ascii="Times New Roman" w:hAnsi="Times New Roman" w:cs="Times New Roman"/>
-          <w:sz w:val="18"/>
-          <w:szCs w:val="18"/>
-        </w:rPr>
-        <w:t>)</w:t>
-      </w:r>
-      <w:r>
-        <w:rPr>
-          <w:rFonts w:ascii="Times New Roman" w:hAnsi="Times New Roman" w:cs="Times New Roman"/>
-          <w:sz w:val="18"/>
-          <w:szCs w:val="18"/>
-        </w:rPr>
-        <w:t xml:space="preserve"> cuyo propósito es reconocer los caracteres en las placas de los vehículos que violen las normas de tránsito de dicho país.</w:t>
-      </w:r>
-    </w:p>
-    <w:p>
-      <w:pPr>
-        <w:ind w:firstLine="360"/>
-        <w:jc w:val="both"/>
-        <w:rPr>
-          <w:rFonts w:ascii="Times New Roman" w:hAnsi="Times New Roman" w:cs="Times New Roman"/>
-          <w:sz w:val="18"/>
-          <w:szCs w:val="18"/>
-        </w:rPr>
-      </w:pPr>
-    </w:p>
-    <w:p>
-      <w:pPr>
-        <w:ind w:firstLine="360"/>
-        <w:jc w:val="both"/>
-        <w:rPr>
-          <w:rFonts w:ascii="Times New Roman" w:hAnsi="Times New Roman" w:cs="Times New Roman"/>
-          <w:sz w:val="18"/>
-          <w:szCs w:val="18"/>
-        </w:rPr>
-      </w:pPr>
-      <w:r>
-        <w:rPr>
-          <w:rFonts w:ascii="Times New Roman" w:hAnsi="Times New Roman" w:cs="Times New Roman"/>
-          <w:sz w:val="18"/>
-          <w:szCs w:val="18"/>
-        </w:rPr>
-        <w:t>El sistema convierte cada imagen a escala de grises, posteriormente aplica operadores de Sobel para identificar bordes, luego dilata los espacios y los rellena con valores de blanco para realizar la detección de la placa en las zonas más relevantes.</w:t>
-      </w:r>
-    </w:p>
-    <w:p>
-      <w:pPr>
-        <w:ind w:firstLine="360"/>
-        <w:jc w:val="both"/>
-        <w:rPr>
-          <w:rFonts w:ascii="Times New Roman" w:hAnsi="Times New Roman" w:cs="Times New Roman"/>
-          <w:sz w:val="18"/>
-          <w:szCs w:val="18"/>
-        </w:rPr>
-      </w:pPr>
-    </w:p>
-    <w:p>
-      <w:pPr>
-        <w:ind w:firstLine="360"/>
-        <w:jc w:val="both"/>
-        <w:rPr>
-          <w:rFonts w:ascii="Times New Roman" w:hAnsi="Times New Roman" w:cs="Times New Roman"/>
-          <w:sz w:val="18"/>
-          <w:szCs w:val="18"/>
-        </w:rPr>
-      </w:pPr>
-      <w:r>
-        <w:rPr>
-          <w:rFonts w:ascii="Times New Roman" w:hAnsi="Times New Roman" w:cs="Times New Roman"/>
-          <w:sz w:val="18"/>
-          <w:szCs w:val="18"/>
-        </w:rPr>
-        <w:t>Los investigadores trabajaron teniendo en cuenta las dimensiones exactas de las placas en Egipto con el fin de hacer detección por rectángulos y dimensiones de la placa, si los resultados son positivos, el sistema detecta el área evaluada como una placa.</w:t>
-      </w:r>
-    </w:p>
-    <w:p>
-      <w:pPr>
-        <w:ind w:firstLine="360"/>
-        <w:jc w:val="both"/>
-        <w:rPr>
-          <w:rFonts w:ascii="Times New Roman" w:hAnsi="Times New Roman" w:cs="Times New Roman"/>
-          <w:sz w:val="18"/>
-          <w:szCs w:val="18"/>
-        </w:rPr>
-      </w:pPr>
-    </w:p>
-    <w:p>
-      <w:pPr>
-        <w:ind w:firstLine="360"/>
-        <w:jc w:val="both"/>
-        <w:rPr>
-          <w:rFonts w:ascii="Times New Roman" w:hAnsi="Times New Roman" w:cs="Times New Roman"/>
-          <w:sz w:val="18"/>
-          <w:szCs w:val="18"/>
-        </w:rPr>
-      </w:pPr>
-      <w:r>
-        <w:rPr>
-          <w:rFonts w:ascii="Times New Roman" w:hAnsi="Times New Roman" w:cs="Times New Roman"/>
-          <w:sz w:val="18"/>
-          <w:szCs w:val="18"/>
-        </w:rPr>
-        <w:t>Al haber identificado la placa, el sistema realiza una segmentación para procesar cada carácter individualmente y realizar el reconocimiento de caracteres.</w:t>
-      </w:r>
-    </w:p>
-    <w:p>
-      <w:pPr>
-        <w:ind w:firstLine="360"/>
-        <w:jc w:val="both"/>
-        <w:rPr>
-          <w:rFonts w:ascii="Times New Roman" w:hAnsi="Times New Roman" w:cs="Times New Roman"/>
-          <w:sz w:val="18"/>
-          <w:szCs w:val="18"/>
-        </w:rPr>
-      </w:pPr>
-      <w:r>
-        <w:rPr>
-          <w:rFonts w:ascii="Times New Roman" w:hAnsi="Times New Roman" w:cs="Times New Roman"/>
-          <w:sz w:val="18"/>
-          <w:szCs w:val="18"/>
-        </w:rPr>
-        <w:t>Luego de haber realizado la identificación de caracteres, el sistema envía la información</w:t>
-      </w:r>
-      <w:r>
-        <w:rPr>
-          <w:rFonts w:ascii="Times New Roman" w:hAnsi="Times New Roman" w:cs="Times New Roman"/>
-          <w:sz w:val="18"/>
-          <w:szCs w:val="18"/>
-        </w:rPr>
-        <w:t xml:space="preserve"> del vehículo</w:t>
-      </w:r>
-      <w:r>
-        <w:rPr>
-          <w:rFonts w:ascii="Times New Roman" w:hAnsi="Times New Roman" w:cs="Times New Roman"/>
-          <w:sz w:val="18"/>
-          <w:szCs w:val="18"/>
-        </w:rPr>
-        <w:t xml:space="preserve"> a una base de datos</w:t>
-      </w:r>
-      <w:r>
-        <w:rPr>
-          <w:rFonts w:ascii="Times New Roman" w:hAnsi="Times New Roman" w:cs="Times New Roman"/>
-          <w:sz w:val="18"/>
-          <w:szCs w:val="18"/>
-        </w:rPr>
-        <w:t>, la cual será utilizada por las autoridades locales para sancionar a los conductores que realicen infracciones de tránsito.</w:t>
-      </w:r>
-    </w:p>
-    <w:p>
-      <w:pPr>
-        <w:ind w:firstLine="360"/>
-        <w:jc w:val="both"/>
-        <w:rPr>
-          <w:rFonts w:ascii="Times New Roman" w:hAnsi="Times New Roman" w:cs="Times New Roman"/>
-          <w:sz w:val="18"/>
-          <w:szCs w:val="18"/>
-        </w:rPr>
-      </w:pPr>
-    </w:p>
-    <w:p>
-      <w:pPr>
-        <w:ind w:firstLine="360"/>
-        <w:jc w:val="both"/>
-        <w:rPr>
-          <w:rFonts w:ascii="Times New Roman" w:hAnsi="Times New Roman" w:cs="Times New Roman"/>
-          <w:sz w:val="18"/>
-          <w:szCs w:val="18"/>
-        </w:rPr>
-      </w:pPr>
-      <w:r>
-        <w:rPr>
-          <w:rFonts w:ascii="Times New Roman" w:hAnsi="Times New Roman" w:cs="Times New Roman"/>
-          <w:sz w:val="18"/>
-          <w:szCs w:val="18"/>
-        </w:rPr>
-        <w:t>Esta investigación demuestra que el reconocimiento de caracteres puede ser usado también por agentes de la ley para sancionar a los conductores infractores y garantizar el buen cumplimiento de la ley.</w:t>
-      </w:r>
-    </w:p>
-    <w:p>
-      <w:pPr>
-        <w:ind w:firstLine="360"/>
-        <w:jc w:val="both"/>
-        <w:rPr>
-          <w:rFonts w:ascii="Times New Roman" w:hAnsi="Times New Roman" w:cs="Times New Roman"/>
-          <w:sz w:val="18"/>
-          <w:szCs w:val="18"/>
-        </w:rPr>
-      </w:pPr>
-    </w:p>
-    <w:p>
-      <w:pPr>
-        <w:ind w:firstLine="360"/>
-        <w:jc w:val="both"/>
-        <w:rPr>
-          <w:rFonts w:ascii="Times New Roman" w:hAnsi="Times New Roman" w:cs="Times New Roman"/>
-          <w:sz w:val="18"/>
-          <w:szCs w:val="18"/>
-        </w:rPr>
-      </w:pPr>
-      <w:r>
-        <w:rPr>
-          <w:rFonts w:ascii="Times New Roman" w:hAnsi="Times New Roman" w:cs="Times New Roman"/>
-          <w:sz w:val="18"/>
-          <w:szCs w:val="18"/>
-        </w:rPr>
-        <w:t>Los ejemplos dados anteriormente son solo una pequeña muestra de las capacidades a las que puede llegar un sistema de reconocimiento de caracteres de placas vehiculares y el nivel de precisión que puede alcanzar.</w:t>
-      </w:r>
-    </w:p>
-    <w:p>
-      <w:pPr>
-        <w:ind w:firstLine="360"/>
-        <w:jc w:val="both"/>
-        <w:rPr>
-          <w:rFonts w:ascii="Times New Roman" w:hAnsi="Times New Roman" w:cs="Times New Roman"/>
-          <w:sz w:val="18"/>
-          <w:szCs w:val="18"/>
-        </w:rPr>
-      </w:pPr>
-    </w:p>
-    <w:p>
-      <w:pPr>
-        <w:ind w:firstLine="360"/>
-        <w:jc w:val="both"/>
-        <w:rPr>
-          <w:rFonts w:ascii="Times New Roman" w:hAnsi="Times New Roman" w:cs="Times New Roman"/>
-          <w:sz w:val="18"/>
-          <w:szCs w:val="18"/>
-        </w:rPr>
-      </w:pPr>
-    </w:p>
-    <w:p>
-      <w:pPr>
-        <w:ind w:firstLine="360"/>
-        <w:jc w:val="both"/>
+        <w:t>APLICACIÓN</w:t>
+      </w:r>
+    </w:p>
+    <w:p>
+      <w:pPr>
+        <w:ind w:left="360"/>
+        <w:rPr>
+          <w:rFonts w:ascii="Times New Roman" w:hAnsi="Times New Roman" w:cs="Times New Roman"/>
+          <w:sz w:val="18"/>
+          <w:szCs w:val="18"/>
+        </w:rPr>
+      </w:pPr>
+    </w:p>
+    <w:p>
+      <w:pPr>
+        <w:ind w:firstLine="360"/>
+        <w:jc w:val="both"/>
+        <w:rPr>
+          <w:rFonts w:ascii="Times New Roman" w:hAnsi="Times New Roman" w:cs="Times New Roman"/>
+          <w:sz w:val="18"/>
+          <w:szCs w:val="18"/>
+        </w:rPr>
+      </w:pPr>
+      <w:r>
+        <w:rPr>
+          <w:rFonts w:ascii="Times New Roman" w:hAnsi="Times New Roman" w:cs="Times New Roman"/>
+          <w:sz w:val="18"/>
+          <w:szCs w:val="18"/>
+        </w:rPr>
+        <w:t>La interfaz de la aplicación está distribuida según su funcionamiento, actualmente la aplicación cuenta con dos modos de captura de datos, uno es por medio de la ruta de la imagen, la cual ya ha sido previamente tomada y la segunda modalidad es por medio de una cámara web.</w:t>
+      </w:r>
+    </w:p>
+    <w:p>
+      <w:pPr>
+        <w:ind w:firstLine="360"/>
+        <w:jc w:val="both"/>
+        <w:rPr>
+          <w:rFonts w:ascii="Times New Roman" w:hAnsi="Times New Roman" w:cs="Times New Roman"/>
+          <w:sz w:val="18"/>
+          <w:szCs w:val="18"/>
+        </w:rPr>
+      </w:pPr>
+    </w:p>
+    <w:p>
+      <w:pPr>
+        <w:ind w:firstLine="360"/>
+        <w:jc w:val="both"/>
+        <w:rPr>
+          <w:rFonts w:ascii="Times New Roman" w:hAnsi="Times New Roman" w:cs="Times New Roman"/>
+          <w:sz w:val="18"/>
+          <w:szCs w:val="18"/>
+        </w:rPr>
+      </w:pPr>
+      <w:r>
+        <w:rPr>
+          <w:rFonts w:ascii="Times New Roman" w:hAnsi="Times New Roman" w:cs="Times New Roman"/>
+          <w:sz w:val="18"/>
+          <w:szCs w:val="18"/>
+        </w:rPr>
+        <w:t>Cuenta con dos opciones de procesar los datos, uno de ellos es mediante un botón que ejecuta el proceso una vez y la segunda corre un ciclo donde se ejecuta el proceso de reconocimiento hasta que el usuario lo detenga.</w:t>
+      </w:r>
+    </w:p>
+    <w:p>
+      <w:pPr>
+        <w:ind w:firstLine="360"/>
+        <w:jc w:val="both"/>
+        <w:rPr>
+          <w:rFonts w:ascii="Times New Roman" w:hAnsi="Times New Roman" w:cs="Times New Roman"/>
+          <w:sz w:val="18"/>
+          <w:szCs w:val="18"/>
+        </w:rPr>
+      </w:pPr>
+    </w:p>
+    <w:p>
+      <w:pPr>
+        <w:ind w:firstLine="360"/>
+        <w:jc w:val="both"/>
+        <w:rPr>
+          <w:rFonts w:ascii="Times New Roman" w:hAnsi="Times New Roman" w:cs="Times New Roman"/>
+          <w:sz w:val="18"/>
+          <w:szCs w:val="18"/>
+        </w:rPr>
+      </w:pPr>
+      <w:r>
+        <w:rPr>
+          <w:rFonts w:ascii="Times New Roman" w:hAnsi="Times New Roman" w:cs="Times New Roman"/>
+          <w:sz w:val="18"/>
+          <w:szCs w:val="18"/>
+        </w:rPr>
+        <w:t xml:space="preserve">La visualización del tratamiento de la imagen </w:t>
+      </w:r>
+      <w:r>
+        <w:rPr>
+          <w:rFonts w:ascii="Times New Roman" w:hAnsi="Times New Roman" w:cs="Times New Roman"/>
+          <w:sz w:val="18"/>
+          <w:szCs w:val="18"/>
+        </w:rPr>
+        <w:t>está dividida</w:t>
+      </w:r>
+      <w:r>
+        <w:rPr>
+          <w:rFonts w:ascii="Times New Roman" w:hAnsi="Times New Roman" w:cs="Times New Roman"/>
+          <w:sz w:val="18"/>
+          <w:szCs w:val="18"/>
+        </w:rPr>
+        <w:t xml:space="preserve"> en cuatro fases, la primera muestra la imagen original, la cual ha sido obtenida previamente desde una ruta o </w:t>
+      </w:r>
+      <w:r>
+        <w:rPr>
+          <w:rFonts w:ascii="Times New Roman" w:hAnsi="Times New Roman" w:cs="Times New Roman"/>
+          <w:sz w:val="18"/>
+          <w:szCs w:val="18"/>
+        </w:rPr>
+        <w:t>tomada en vivo de la cámara web, la segunda y tercera muestran una mascar de la placa filtrada y la cuarta define los caracteres  ya segmentados y analizados.</w:t>
+      </w:r>
+    </w:p>
+    <w:p>
+      <w:pPr>
+        <w:ind w:firstLine="360"/>
+        <w:jc w:val="both"/>
+        <w:rPr>
+          <w:rFonts w:ascii="Times New Roman" w:hAnsi="Times New Roman" w:cs="Times New Roman"/>
+          <w:sz w:val="18"/>
+          <w:szCs w:val="18"/>
+        </w:rPr>
+      </w:pPr>
+    </w:p>
+    <w:p>
+      <w:pPr>
+        <w:ind w:firstLine="360"/>
+        <w:jc w:val="both"/>
+        <w:rPr>
+          <w:rFonts w:ascii="Times New Roman" w:hAnsi="Times New Roman" w:cs="Times New Roman"/>
+          <w:sz w:val="18"/>
+          <w:szCs w:val="18"/>
+        </w:rPr>
+      </w:pPr>
+      <w:r>
+        <w:rPr>
+          <w:rFonts w:ascii="Times New Roman" w:hAnsi="Times New Roman" w:cs="Times New Roman"/>
+          <w:sz w:val="18"/>
+          <w:szCs w:val="18"/>
+        </w:rPr>
+        <w:t xml:space="preserve">Se ha añadido una función para mandar los datos procesados </w:t>
+      </w:r>
+      <w:r>
+        <w:rPr>
+          <w:rFonts w:ascii="Times New Roman" w:hAnsi="Times New Roman" w:cs="Times New Roman"/>
+          <w:sz w:val="18"/>
+          <w:szCs w:val="18"/>
+        </w:rPr>
+        <w:t>vía</w:t>
+      </w:r>
+      <w:r>
+        <w:rPr>
+          <w:rFonts w:ascii="Times New Roman" w:hAnsi="Times New Roman" w:cs="Times New Roman"/>
+          <w:sz w:val="18"/>
+          <w:szCs w:val="18"/>
+        </w:rPr>
+        <w:t xml:space="preserve"> HTTP la cual es efectiva siempre y cuando este activada.</w:t>
+      </w:r>
+    </w:p>
+    <w:p>
+      <w:pPr>
+        <w:ind w:firstLine="360"/>
+        <w:rPr>
+          <w:rFonts w:ascii="Times New Roman" w:hAnsi="Times New Roman" w:cs="Times New Roman"/>
+          <w:sz w:val="18"/>
+          <w:szCs w:val="18"/>
+        </w:rPr>
+      </w:pPr>
+    </w:p>
+    <w:p>
+      <w:pPr>
+        <w:ind w:firstLine="360"/>
         <w:rPr>
           <w:rFonts w:ascii="Times New Roman" w:hAnsi="Times New Roman" w:cs="Times New Roman"/>
           <w:sz w:val="18"/>
@@ -4236,213 +4073,6 @@
           <w:sz w:val="18"/>
           <w:szCs w:val="18"/>
         </w:rPr>
-        <w:lastRenderedPageBreak/>
-        <w:t>APLICACIÓN</w:t>
-      </w:r>
-    </w:p>
-    <w:p>
-      <w:pPr>
-        <w:ind w:left="360"/>
-        <w:rPr>
-          <w:rFonts w:ascii="Times New Roman" w:hAnsi="Times New Roman" w:cs="Times New Roman"/>
-          <w:sz w:val="18"/>
-          <w:szCs w:val="18"/>
-        </w:rPr>
-      </w:pPr>
-    </w:p>
-    <w:p>
-      <w:pPr>
-        <w:ind w:firstLine="360"/>
-        <w:jc w:val="both"/>
-        <w:rPr>
-          <w:rFonts w:ascii="Times New Roman" w:hAnsi="Times New Roman" w:cs="Times New Roman"/>
-          <w:sz w:val="18"/>
-          <w:szCs w:val="18"/>
-        </w:rPr>
-      </w:pPr>
-      <w:r>
-        <w:rPr>
-          <w:rFonts w:ascii="Times New Roman" w:hAnsi="Times New Roman" w:cs="Times New Roman"/>
-          <w:sz w:val="18"/>
-          <w:szCs w:val="18"/>
-        </w:rPr>
-        <w:t>La interfaz de la aplicación está distribuida según su funcionamiento, actualmente la aplicación cuenta con dos modos de captura de datos, uno es por medio de la ruta de la imagen, la cual ya ha sido previamente tomada y la segunda modalidad es por medio de una cámara web.</w:t>
-      </w:r>
-    </w:p>
-    <w:p>
-      <w:pPr>
-        <w:ind w:firstLine="360"/>
-        <w:jc w:val="both"/>
-        <w:rPr>
-          <w:rFonts w:ascii="Times New Roman" w:hAnsi="Times New Roman" w:cs="Times New Roman"/>
-          <w:sz w:val="18"/>
-          <w:szCs w:val="18"/>
-        </w:rPr>
-      </w:pPr>
-    </w:p>
-    <w:p>
-      <w:pPr>
-        <w:ind w:firstLine="360"/>
-        <w:jc w:val="both"/>
-        <w:rPr>
-          <w:rFonts w:ascii="Times New Roman" w:hAnsi="Times New Roman" w:cs="Times New Roman"/>
-          <w:sz w:val="18"/>
-          <w:szCs w:val="18"/>
-        </w:rPr>
-      </w:pPr>
-      <w:r>
-        <w:rPr>
-          <w:rFonts w:ascii="Times New Roman" w:hAnsi="Times New Roman" w:cs="Times New Roman"/>
-          <w:sz w:val="18"/>
-          <w:szCs w:val="18"/>
-        </w:rPr>
-        <w:t>Cuenta con dos opciones de procesar los datos, uno de ellos es mediante un botón que ejecuta el proceso una vez y la segunda corre un ciclo donde se ejecuta el proceso de reconocimiento hasta que el usuario lo detenga.</w:t>
-      </w:r>
-    </w:p>
-    <w:p>
-      <w:pPr>
-        <w:ind w:firstLine="360"/>
-        <w:jc w:val="both"/>
-        <w:rPr>
-          <w:rFonts w:ascii="Times New Roman" w:hAnsi="Times New Roman" w:cs="Times New Roman"/>
-          <w:sz w:val="18"/>
-          <w:szCs w:val="18"/>
-        </w:rPr>
-      </w:pPr>
-    </w:p>
-    <w:p>
-      <w:pPr>
-        <w:ind w:firstLine="360"/>
-        <w:jc w:val="both"/>
-        <w:rPr>
-          <w:rFonts w:ascii="Times New Roman" w:hAnsi="Times New Roman" w:cs="Times New Roman"/>
-          <w:sz w:val="18"/>
-          <w:szCs w:val="18"/>
-        </w:rPr>
-      </w:pPr>
-      <w:r>
-        <w:rPr>
-          <w:rFonts w:ascii="Times New Roman" w:hAnsi="Times New Roman" w:cs="Times New Roman"/>
-          <w:sz w:val="18"/>
-          <w:szCs w:val="18"/>
-        </w:rPr>
-        <w:t xml:space="preserve">La visualización del tratamiento de la imagen </w:t>
-      </w:r>
-      <w:proofErr w:type="spellStart"/>
-      <w:r>
-        <w:rPr>
-          <w:rFonts w:ascii="Times New Roman" w:hAnsi="Times New Roman" w:cs="Times New Roman"/>
-          <w:sz w:val="18"/>
-          <w:szCs w:val="18"/>
-        </w:rPr>
-        <w:t>esta</w:t>
-      </w:r>
-      <w:proofErr w:type="spellEnd"/>
-      <w:r>
-        <w:rPr>
-          <w:rFonts w:ascii="Times New Roman" w:hAnsi="Times New Roman" w:cs="Times New Roman"/>
-          <w:sz w:val="18"/>
-          <w:szCs w:val="18"/>
-        </w:rPr>
-        <w:t xml:space="preserve"> dividido  en cuatro fases, la primera muestra la imagen original, la cual ha sido obtenida previamente desde una ruta o </w:t>
-      </w:r>
-      <w:r>
-        <w:rPr>
-          <w:rFonts w:ascii="Times New Roman" w:hAnsi="Times New Roman" w:cs="Times New Roman"/>
-          <w:sz w:val="18"/>
-          <w:szCs w:val="18"/>
-        </w:rPr>
-        <w:t>tomada en vivo de la cámara web, la segunda y tercera muestran una mascar de la placa filtrada y la cuarta define los caracteres  ya segmentados y analizados.</w:t>
-      </w:r>
-    </w:p>
-    <w:p>
-      <w:pPr>
-        <w:ind w:firstLine="360"/>
-        <w:jc w:val="both"/>
-        <w:rPr>
-          <w:rFonts w:ascii="Times New Roman" w:hAnsi="Times New Roman" w:cs="Times New Roman"/>
-          <w:sz w:val="18"/>
-          <w:szCs w:val="18"/>
-        </w:rPr>
-      </w:pPr>
-    </w:p>
-    <w:p>
-      <w:pPr>
-        <w:ind w:firstLine="360"/>
-        <w:jc w:val="both"/>
-        <w:rPr>
-          <w:rFonts w:ascii="Times New Roman" w:hAnsi="Times New Roman" w:cs="Times New Roman"/>
-          <w:sz w:val="18"/>
-          <w:szCs w:val="18"/>
-        </w:rPr>
-      </w:pPr>
-      <w:r>
-        <w:rPr>
-          <w:rFonts w:ascii="Times New Roman" w:hAnsi="Times New Roman" w:cs="Times New Roman"/>
-          <w:sz w:val="18"/>
-          <w:szCs w:val="18"/>
-        </w:rPr>
-        <w:t xml:space="preserve">Se ha añadido una función para mandar los datos procesados </w:t>
-      </w:r>
-      <w:proofErr w:type="spellStart"/>
-      <w:r>
-        <w:rPr>
-          <w:rFonts w:ascii="Times New Roman" w:hAnsi="Times New Roman" w:cs="Times New Roman"/>
-          <w:sz w:val="18"/>
-          <w:szCs w:val="18"/>
-        </w:rPr>
-        <w:t>via</w:t>
-      </w:r>
-      <w:proofErr w:type="spellEnd"/>
-      <w:r>
-        <w:rPr>
-          <w:rFonts w:ascii="Times New Roman" w:hAnsi="Times New Roman" w:cs="Times New Roman"/>
-          <w:sz w:val="18"/>
-          <w:szCs w:val="18"/>
-        </w:rPr>
-        <w:t xml:space="preserve"> HTTP la cual es efectiva siempre y cuando este activada.</w:t>
-      </w:r>
-    </w:p>
-    <w:p>
-      <w:pPr>
-        <w:ind w:firstLine="360"/>
-        <w:rPr>
-          <w:rFonts w:ascii="Times New Roman" w:hAnsi="Times New Roman" w:cs="Times New Roman"/>
-          <w:sz w:val="18"/>
-          <w:szCs w:val="18"/>
-        </w:rPr>
-      </w:pPr>
-    </w:p>
-    <w:p>
-      <w:pPr>
-        <w:ind w:firstLine="360"/>
-        <w:rPr>
-          <w:rFonts w:ascii="Times New Roman" w:hAnsi="Times New Roman" w:cs="Times New Roman"/>
-          <w:sz w:val="18"/>
-          <w:szCs w:val="18"/>
-        </w:rPr>
-      </w:pPr>
-    </w:p>
-    <w:p>
-      <w:pPr>
-        <w:pStyle w:val="Prrafodelista"/>
-        <w:numPr>
-          <w:ilvl w:val="0"/>
-          <w:numId w:val="1"/>
-        </w:numPr>
-        <w:jc w:val="center"/>
-        <w:rPr>
-          <w:rFonts w:ascii="Times New Roman" w:hAnsi="Times New Roman" w:cs="Times New Roman"/>
-          <w:sz w:val="18"/>
-          <w:szCs w:val="18"/>
-        </w:rPr>
-      </w:pPr>
-      <w:r>
-        <w:rPr>
-          <w:rFonts w:ascii="Times New Roman" w:hAnsi="Times New Roman" w:cs="Times New Roman"/>
-          <w:sz w:val="18"/>
-          <w:szCs w:val="18"/>
-        </w:rPr>
         <w:t>IMPLEMENTACIÓN</w:t>
       </w:r>
     </w:p>
@@ -4523,11 +4153,22 @@
           <w:lang w:val="es-CO" w:eastAsia="es-CO"/>
         </w:rPr>
       </w:pPr>
-      <w:r>
+    </w:p>
+    <w:p>
+      <w:pPr>
+        <w:ind w:firstLine="360"/>
+        <w:jc w:val="both"/>
         <w:rPr>
           <w:noProof/>
           <w:lang w:val="es-CO" w:eastAsia="es-CO"/>
         </w:rPr>
+      </w:pPr>
+      <w:r>
+        <w:rPr>
+          <w:noProof/>
+          <w:lang w:val="es-CO" w:eastAsia="es-CO"/>
+        </w:rPr>
+        <w:lastRenderedPageBreak/>
         <w:drawing>
           <wp:anchor distT="0" distB="0" distL="114300" distR="114300" simplePos="0" relativeHeight="251658240" behindDoc="0" locked="0" layoutInCell="1" allowOverlap="1" wp14:anchorId="0A7A1E5B" wp14:editId="0AAB2592">
             <wp:simplePos x="0" y="0"/>
@@ -4552,7 +4193,7 @@
                     <pic:cNvPicPr/>
                   </pic:nvPicPr>
                   <pic:blipFill>
-                    <a:blip r:embed="rId11">
+                    <a:blip r:embed="rId10">
                       <a:extLst>
                         <a:ext uri="{28A0092B-C50C-407E-A947-70E740481C1C}">
                           <a14:useLocalDpi xmlns:a14="http://schemas.microsoft.com/office/drawing/2010/main" val="0"/>
@@ -5029,7 +4670,337 @@
           <w:sz w:val="18"/>
           <w:szCs w:val="18"/>
         </w:rPr>
-        <w:t xml:space="preserve"> a una </w:t>
+        <w:t xml:space="preserve"> a una página web para poder ser visualizada de manera más sencilla.</w:t>
+      </w:r>
+      <w:r>
+        <w:rPr>
+          <w:rFonts w:ascii="Times New Roman" w:hAnsi="Times New Roman" w:cs="Times New Roman"/>
+          <w:sz w:val="18"/>
+          <w:szCs w:val="18"/>
+        </w:rPr>
+        <w:t xml:space="preserve"> </w:t>
+      </w:r>
+    </w:p>
+    <w:p>
+      <w:pPr>
+        <w:ind w:firstLine="360"/>
+        <w:jc w:val="both"/>
+        <w:rPr>
+          <w:rFonts w:ascii="Times New Roman" w:hAnsi="Times New Roman" w:cs="Times New Roman"/>
+          <w:sz w:val="18"/>
+          <w:szCs w:val="18"/>
+        </w:rPr>
+      </w:pPr>
+    </w:p>
+    <w:p>
+      <w:pPr>
+        <w:ind w:firstLine="360"/>
+        <w:jc w:val="both"/>
+        <w:rPr>
+          <w:rFonts w:ascii="Times New Roman" w:hAnsi="Times New Roman" w:cs="Times New Roman"/>
+          <w:sz w:val="18"/>
+          <w:szCs w:val="18"/>
+        </w:rPr>
+      </w:pPr>
+      <w:r>
+        <w:rPr>
+          <w:rFonts w:ascii="Times New Roman" w:hAnsi="Times New Roman" w:cs="Times New Roman"/>
+          <w:sz w:val="18"/>
+          <w:szCs w:val="18"/>
+        </w:rPr>
+        <w:t>La información de la placa, es decir, los caracteres que el sistema reconoce son enviados a través de</w:t>
+      </w:r>
+      <w:r>
+        <w:rPr>
+          <w:rFonts w:ascii="Times New Roman" w:hAnsi="Times New Roman" w:cs="Times New Roman"/>
+          <w:sz w:val="18"/>
+          <w:szCs w:val="18"/>
+        </w:rPr>
+        <w:t xml:space="preserve"> un</w:t>
+      </w:r>
+      <w:r>
+        <w:rPr>
+          <w:rFonts w:ascii="Times New Roman" w:hAnsi="Times New Roman" w:cs="Times New Roman"/>
+          <w:sz w:val="18"/>
+          <w:szCs w:val="18"/>
+        </w:rPr>
+        <w:t xml:space="preserve"> HTTP </w:t>
+      </w:r>
+      <w:proofErr w:type="spellStart"/>
+      <w:r>
+        <w:rPr>
+          <w:rFonts w:ascii="Times New Roman" w:hAnsi="Times New Roman" w:cs="Times New Roman"/>
+          <w:sz w:val="18"/>
+          <w:szCs w:val="18"/>
+        </w:rPr>
+        <w:t>Request</w:t>
+      </w:r>
+      <w:proofErr w:type="spellEnd"/>
+      <w:r>
+        <w:rPr>
+          <w:rFonts w:ascii="Times New Roman" w:hAnsi="Times New Roman" w:cs="Times New Roman"/>
+          <w:sz w:val="18"/>
+          <w:szCs w:val="18"/>
+        </w:rPr>
+        <w:t xml:space="preserve"> hacia un servidor en internet el cual cuenta con un servicio Apache donde  PHP recibe la información por medio del método ‘</w:t>
+      </w:r>
+      <w:proofErr w:type="spellStart"/>
+      <w:r>
+        <w:rPr>
+          <w:rFonts w:ascii="Times New Roman" w:hAnsi="Times New Roman" w:cs="Times New Roman"/>
+          <w:sz w:val="18"/>
+          <w:szCs w:val="18"/>
+        </w:rPr>
+        <w:t>Get</w:t>
+      </w:r>
+      <w:proofErr w:type="spellEnd"/>
+      <w:r>
+        <w:rPr>
+          <w:rFonts w:ascii="Times New Roman" w:hAnsi="Times New Roman" w:cs="Times New Roman"/>
+          <w:sz w:val="18"/>
+          <w:szCs w:val="18"/>
+        </w:rPr>
+        <w:t xml:space="preserve">’ y ejecuta un INSERT en la base de datos con </w:t>
+      </w:r>
+      <w:proofErr w:type="spellStart"/>
+      <w:r>
+        <w:rPr>
+          <w:rFonts w:ascii="Times New Roman" w:hAnsi="Times New Roman" w:cs="Times New Roman"/>
+          <w:sz w:val="18"/>
+          <w:szCs w:val="18"/>
+        </w:rPr>
+        <w:t>mysql_query</w:t>
+      </w:r>
+      <w:proofErr w:type="spellEnd"/>
+      <w:r>
+        <w:rPr>
+          <w:rFonts w:ascii="Times New Roman" w:hAnsi="Times New Roman" w:cs="Times New Roman"/>
+          <w:sz w:val="18"/>
+          <w:szCs w:val="18"/>
+        </w:rPr>
+        <w:t>.</w:t>
+      </w:r>
+      <w:r>
+        <w:rPr>
+          <w:rFonts w:ascii="Times New Roman" w:hAnsi="Times New Roman" w:cs="Times New Roman"/>
+          <w:sz w:val="18"/>
+          <w:szCs w:val="18"/>
+        </w:rPr>
+        <w:t xml:space="preserve"> </w:t>
+      </w:r>
+      <w:r>
+        <w:rPr>
+          <w:rFonts w:ascii="Times New Roman" w:hAnsi="Times New Roman" w:cs="Times New Roman"/>
+          <w:sz w:val="18"/>
+          <w:szCs w:val="18"/>
+        </w:rPr>
+        <w:t>Así los datos se van añadiendo automáticamente a la base de datos y el servidor apache es el encargado de procesar esta información y ordenarla dependiendo de su hora de ingreso y salida.</w:t>
+      </w:r>
+    </w:p>
+    <w:p>
+      <w:pPr>
+        <w:ind w:firstLine="360"/>
+        <w:jc w:val="both"/>
+        <w:rPr>
+          <w:rFonts w:ascii="Times New Roman" w:hAnsi="Times New Roman" w:cs="Times New Roman"/>
+          <w:sz w:val="18"/>
+          <w:szCs w:val="18"/>
+        </w:rPr>
+      </w:pPr>
+    </w:p>
+    <w:p>
+      <w:pPr>
+        <w:ind w:firstLine="360"/>
+        <w:jc w:val="both"/>
+        <w:rPr>
+          <w:rFonts w:ascii="Times New Roman" w:hAnsi="Times New Roman" w:cs="Times New Roman"/>
+          <w:sz w:val="18"/>
+          <w:szCs w:val="18"/>
+        </w:rPr>
+      </w:pPr>
+      <w:r>
+        <w:rPr>
+          <w:rFonts w:ascii="Times New Roman" w:hAnsi="Times New Roman" w:cs="Times New Roman"/>
+          <w:sz w:val="18"/>
+          <w:szCs w:val="18"/>
+        </w:rPr>
+        <w:t>El Modelo Entidad Relación (MER) utilizado fue el siguiente:</w:t>
+      </w:r>
+    </w:p>
+    <w:p>
+      <w:pPr>
+        <w:ind w:firstLine="360"/>
+        <w:jc w:val="both"/>
+        <w:rPr>
+          <w:rFonts w:ascii="Times New Roman" w:hAnsi="Times New Roman" w:cs="Times New Roman"/>
+          <w:sz w:val="18"/>
+          <w:szCs w:val="18"/>
+        </w:rPr>
+      </w:pPr>
+    </w:p>
+    <w:p>
+      <w:pPr>
+        <w:jc w:val="both"/>
+        <w:rPr>
+          <w:rFonts w:ascii="Times New Roman" w:hAnsi="Times New Roman" w:cs="Times New Roman"/>
+          <w:sz w:val="18"/>
+          <w:szCs w:val="18"/>
+        </w:rPr>
+      </w:pPr>
+      <w:r>
+        <w:rPr>
+          <w:rFonts w:ascii="Times New Roman" w:hAnsi="Times New Roman" w:cs="Times New Roman"/>
+          <w:noProof/>
+          <w:sz w:val="18"/>
+          <w:szCs w:val="18"/>
+          <w:lang w:val="es-CO" w:eastAsia="es-CO"/>
+        </w:rPr>
+        <w:drawing>
+          <wp:inline distT="0" distB="0" distL="0" distR="0" wp14:anchorId="4CCA4AFC" wp14:editId="07AB9066">
+            <wp:extent cx="2472690" cy="884705"/>
+            <wp:effectExtent l="0" t="0" r="0" b="4445"/>
+            <wp:docPr id="6" name="Imagen 6"/>
+            <wp:cNvGraphicFramePr>
+              <a:graphicFrameLocks xmlns:a="http://schemas.openxmlformats.org/drawingml/2006/main" noChangeAspect="1"/>
+            </wp:cNvGraphicFramePr>
+            <a:graphic xmlns:a="http://schemas.openxmlformats.org/drawingml/2006/main">
+              <a:graphicData uri="http://schemas.openxmlformats.org/drawingml/2006/picture">
+                <pic:pic xmlns:pic="http://schemas.openxmlformats.org/drawingml/2006/picture">
+                  <pic:nvPicPr>
+                    <pic:cNvPr id="0" name="MER_parking.png"/>
+                    <pic:cNvPicPr/>
+                  </pic:nvPicPr>
+                  <pic:blipFill>
+                    <a:blip r:embed="rId11">
+                      <a:extLst>
+                        <a:ext uri="{28A0092B-C50C-407E-A947-70E740481C1C}">
+                          <a14:useLocalDpi xmlns:a14="http://schemas.microsoft.com/office/drawing/2010/main" val="0"/>
+                        </a:ext>
+                      </a:extLst>
+                    </a:blip>
+                    <a:stretch>
+                      <a:fillRect/>
+                    </a:stretch>
+                  </pic:blipFill>
+                  <pic:spPr>
+                    <a:xfrm>
+                      <a:off x="0" y="0"/>
+                      <a:ext cx="2472690" cy="884705"/>
+                    </a:xfrm>
+                    <a:prstGeom prst="rect">
+                      <a:avLst/>
+                    </a:prstGeom>
+                  </pic:spPr>
+                </pic:pic>
+              </a:graphicData>
+            </a:graphic>
+          </wp:inline>
+        </w:drawing>
+      </w:r>
+    </w:p>
+    <w:p>
+      <w:pPr>
+        <w:ind w:firstLine="360"/>
+        <w:jc w:val="both"/>
+        <w:rPr>
+          <w:rFonts w:ascii="Times New Roman" w:hAnsi="Times New Roman" w:cs="Times New Roman"/>
+          <w:sz w:val="18"/>
+          <w:szCs w:val="18"/>
+        </w:rPr>
+      </w:pPr>
+    </w:p>
+    <w:p>
+      <w:pPr>
+        <w:jc w:val="both"/>
+        <w:rPr>
+          <w:rFonts w:ascii="Times New Roman" w:hAnsi="Times New Roman" w:cs="Times New Roman"/>
+          <w:sz w:val="16"/>
+          <w:szCs w:val="16"/>
+        </w:rPr>
+      </w:pPr>
+      <w:r>
+        <w:rPr>
+          <w:rFonts w:ascii="Times New Roman" w:hAnsi="Times New Roman" w:cs="Times New Roman"/>
+          <w:sz w:val="16"/>
+          <w:szCs w:val="16"/>
+        </w:rPr>
+        <w:t>Fig. 2. Modelo Entidad Relación.</w:t>
+      </w:r>
+    </w:p>
+    <w:p>
+      <w:pPr>
+        <w:ind w:firstLine="360"/>
+        <w:jc w:val="both"/>
+        <w:rPr>
+          <w:rFonts w:ascii="Times New Roman" w:hAnsi="Times New Roman" w:cs="Times New Roman"/>
+          <w:sz w:val="18"/>
+          <w:szCs w:val="18"/>
+        </w:rPr>
+      </w:pPr>
+    </w:p>
+    <w:p>
+      <w:pPr>
+        <w:ind w:firstLine="360"/>
+        <w:jc w:val="both"/>
+        <w:rPr>
+          <w:rFonts w:ascii="Times New Roman" w:hAnsi="Times New Roman" w:cs="Times New Roman"/>
+          <w:sz w:val="18"/>
+          <w:szCs w:val="18"/>
+        </w:rPr>
+      </w:pPr>
+      <w:r>
+        <w:rPr>
+          <w:rFonts w:ascii="Times New Roman" w:hAnsi="Times New Roman" w:cs="Times New Roman"/>
+          <w:sz w:val="18"/>
+          <w:szCs w:val="18"/>
+        </w:rPr>
+        <w:t xml:space="preserve">En la Figura 2 se puede apreciar el MER utilizado a la hora de </w:t>
+      </w:r>
+      <w:r>
+        <w:rPr>
+          <w:rFonts w:ascii="Times New Roman" w:hAnsi="Times New Roman" w:cs="Times New Roman"/>
+          <w:sz w:val="18"/>
+          <w:szCs w:val="18"/>
+        </w:rPr>
+        <w:t>generar</w:t>
+      </w:r>
+      <w:r>
+        <w:rPr>
+          <w:rFonts w:ascii="Times New Roman" w:hAnsi="Times New Roman" w:cs="Times New Roman"/>
+          <w:sz w:val="18"/>
+          <w:szCs w:val="18"/>
+        </w:rPr>
+        <w:t xml:space="preserve">  la arquitectura de la base de datos.</w:t>
+      </w:r>
+    </w:p>
+    <w:p>
+      <w:pPr>
+        <w:ind w:firstLine="360"/>
+        <w:jc w:val="both"/>
+        <w:rPr>
+          <w:rFonts w:ascii="Times New Roman" w:hAnsi="Times New Roman" w:cs="Times New Roman"/>
+          <w:sz w:val="18"/>
+          <w:szCs w:val="18"/>
+        </w:rPr>
+      </w:pPr>
+    </w:p>
+    <w:p>
+      <w:pPr>
+        <w:ind w:firstLine="360"/>
+        <w:jc w:val="both"/>
+        <w:rPr>
+          <w:rFonts w:ascii="Times New Roman" w:hAnsi="Times New Roman" w:cs="Times New Roman"/>
+          <w:sz w:val="18"/>
+          <w:szCs w:val="18"/>
+        </w:rPr>
+      </w:pPr>
+      <w:r>
+        <w:rPr>
+          <w:rFonts w:ascii="Times New Roman" w:hAnsi="Times New Roman" w:cs="Times New Roman"/>
+          <w:sz w:val="18"/>
+          <w:szCs w:val="18"/>
+        </w:rPr>
+        <w:t xml:space="preserve">La base de datos contiene información básica del vehículo, es decir, su placa, el color del vehículo, la </w:t>
       </w:r>
       <w:r>
         <w:rPr>
@@ -5038,44 +5009,27 @@
           <w:szCs w:val="18"/>
         </w:rPr>
         <w:lastRenderedPageBreak/>
-        <w:t>página web para poder ser visualizada de manera más sencilla.</w:t>
-      </w:r>
-      <w:r>
-        <w:rPr>
-          <w:rFonts w:ascii="Times New Roman" w:hAnsi="Times New Roman" w:cs="Times New Roman"/>
-          <w:sz w:val="18"/>
-          <w:szCs w:val="18"/>
-        </w:rPr>
-        <w:t xml:space="preserve"> </w:t>
-      </w:r>
-      <w:r>
-        <w:rPr>
-          <w:rFonts w:ascii="Times New Roman" w:hAnsi="Times New Roman" w:cs="Times New Roman"/>
-          <w:sz w:val="18"/>
-          <w:szCs w:val="18"/>
-        </w:rPr>
-        <w:t>La información comprende</w:t>
-      </w:r>
-      <w:r>
-        <w:rPr>
-          <w:rFonts w:ascii="Times New Roman" w:hAnsi="Times New Roman" w:cs="Times New Roman"/>
-          <w:sz w:val="18"/>
-          <w:szCs w:val="18"/>
-        </w:rPr>
-        <w:t>,</w:t>
-      </w:r>
-      <w:r>
-        <w:rPr>
-          <w:rFonts w:ascii="Times New Roman" w:hAnsi="Times New Roman" w:cs="Times New Roman"/>
-          <w:sz w:val="18"/>
-          <w:szCs w:val="18"/>
-        </w:rPr>
-        <w:t xml:space="preserve"> la placa del vehículo según la detecta la aplicación, la hora en que ingresó al parqueadero y la hora en que salió.</w:t>
-      </w:r>
-    </w:p>
-    <w:p>
-      <w:pPr>
-        <w:ind w:firstLine="360"/>
+        <w:t xml:space="preserve">hora </w:t>
+      </w:r>
+      <w:r>
+        <w:rPr>
+          <w:rFonts w:ascii="Times New Roman" w:hAnsi="Times New Roman" w:cs="Times New Roman"/>
+          <w:sz w:val="18"/>
+          <w:szCs w:val="18"/>
+        </w:rPr>
+        <w:t>de ingreso y de salida</w:t>
+      </w:r>
+      <w:r>
+        <w:rPr>
+          <w:rFonts w:ascii="Times New Roman" w:hAnsi="Times New Roman" w:cs="Times New Roman"/>
+          <w:sz w:val="18"/>
+          <w:szCs w:val="18"/>
+        </w:rPr>
+        <w:t>, el modelo e información del propietario del vehículo.</w:t>
+      </w:r>
+    </w:p>
+    <w:p>
+      <w:pPr>
         <w:jc w:val="both"/>
         <w:rPr>
           <w:rFonts w:ascii="Times New Roman" w:hAnsi="Times New Roman" w:cs="Times New Roman"/>
@@ -5205,145 +5159,6 @@
     </w:p>
     <w:p>
       <w:pPr>
-        <w:ind w:firstLine="360"/>
-        <w:jc w:val="both"/>
-        <w:rPr>
-          <w:rFonts w:ascii="Times New Roman" w:hAnsi="Times New Roman" w:cs="Times New Roman"/>
-          <w:sz w:val="18"/>
-          <w:szCs w:val="18"/>
-        </w:rPr>
-      </w:pPr>
-    </w:p>
-    <w:p>
-      <w:pPr>
-        <w:ind w:firstLine="360"/>
-        <w:jc w:val="both"/>
-        <w:rPr>
-          <w:rFonts w:ascii="Times New Roman" w:hAnsi="Times New Roman" w:cs="Times New Roman"/>
-          <w:sz w:val="18"/>
-          <w:szCs w:val="18"/>
-        </w:rPr>
-      </w:pPr>
-      <w:r>
-        <w:rPr>
-          <w:rFonts w:ascii="Times New Roman" w:hAnsi="Times New Roman" w:cs="Times New Roman"/>
-          <w:sz w:val="18"/>
-          <w:szCs w:val="18"/>
-        </w:rPr>
-        <w:t xml:space="preserve">La información </w:t>
-      </w:r>
-      <w:r>
-        <w:rPr>
-          <w:rFonts w:ascii="Times New Roman" w:hAnsi="Times New Roman" w:cs="Times New Roman"/>
-          <w:sz w:val="18"/>
-          <w:szCs w:val="18"/>
-        </w:rPr>
-        <w:t>se</w:t>
-      </w:r>
-      <w:r>
-        <w:rPr>
-          <w:rFonts w:ascii="Times New Roman" w:hAnsi="Times New Roman" w:cs="Times New Roman"/>
-          <w:sz w:val="18"/>
-          <w:szCs w:val="18"/>
-        </w:rPr>
-        <w:t xml:space="preserve"> enviada al ejecutar un HTTP </w:t>
-      </w:r>
-      <w:proofErr w:type="spellStart"/>
-      <w:r>
-        <w:rPr>
-          <w:rFonts w:ascii="Times New Roman" w:hAnsi="Times New Roman" w:cs="Times New Roman"/>
-          <w:sz w:val="18"/>
-          <w:szCs w:val="18"/>
-        </w:rPr>
-        <w:t>Request</w:t>
-      </w:r>
-      <w:proofErr w:type="spellEnd"/>
-      <w:r>
-        <w:rPr>
-          <w:rFonts w:ascii="Times New Roman" w:hAnsi="Times New Roman" w:cs="Times New Roman"/>
-          <w:sz w:val="18"/>
-          <w:szCs w:val="18"/>
-        </w:rPr>
-        <w:t xml:space="preserve"> con el parámetro GET </w:t>
-      </w:r>
-      <w:r>
-        <w:rPr>
-          <w:rFonts w:ascii="Times New Roman" w:hAnsi="Times New Roman" w:cs="Times New Roman"/>
-          <w:sz w:val="18"/>
-          <w:szCs w:val="18"/>
-        </w:rPr>
-        <w:t xml:space="preserve">desde </w:t>
-      </w:r>
-      <w:proofErr w:type="spellStart"/>
-      <w:r>
-        <w:rPr>
-          <w:rFonts w:ascii="Times New Roman" w:hAnsi="Times New Roman" w:cs="Times New Roman"/>
-          <w:sz w:val="18"/>
-          <w:szCs w:val="18"/>
-        </w:rPr>
-        <w:t>matlab</w:t>
-      </w:r>
-      <w:proofErr w:type="spellEnd"/>
-      <w:r>
-        <w:rPr>
-          <w:rFonts w:ascii="Times New Roman" w:hAnsi="Times New Roman" w:cs="Times New Roman"/>
-          <w:sz w:val="18"/>
-          <w:szCs w:val="18"/>
-        </w:rPr>
-        <w:t xml:space="preserve"> </w:t>
-      </w:r>
-      <w:r>
-        <w:rPr>
-          <w:rFonts w:ascii="Times New Roman" w:hAnsi="Times New Roman" w:cs="Times New Roman"/>
-          <w:sz w:val="18"/>
-          <w:szCs w:val="18"/>
-        </w:rPr>
-        <w:t>y esta es recibida por el servidor mediante PHP, lue</w:t>
-      </w:r>
-      <w:r>
-        <w:rPr>
-          <w:rFonts w:ascii="Times New Roman" w:hAnsi="Times New Roman" w:cs="Times New Roman"/>
-          <w:sz w:val="18"/>
-          <w:szCs w:val="18"/>
-        </w:rPr>
-        <w:t>g</w:t>
-      </w:r>
-      <w:r>
-        <w:rPr>
-          <w:rFonts w:ascii="Times New Roman" w:hAnsi="Times New Roman" w:cs="Times New Roman"/>
-          <w:sz w:val="18"/>
-          <w:szCs w:val="18"/>
-        </w:rPr>
-        <w:t xml:space="preserve">o, la información es verificada por el servidor </w:t>
-      </w:r>
-      <w:r>
-        <w:rPr>
-          <w:rFonts w:ascii="Times New Roman" w:hAnsi="Times New Roman" w:cs="Times New Roman"/>
-          <w:sz w:val="18"/>
-          <w:szCs w:val="18"/>
-        </w:rPr>
-        <w:t>Apache</w:t>
-      </w:r>
-      <w:r>
-        <w:rPr>
-          <w:rFonts w:ascii="Times New Roman" w:hAnsi="Times New Roman" w:cs="Times New Roman"/>
-          <w:sz w:val="18"/>
-          <w:szCs w:val="18"/>
-        </w:rPr>
-        <w:t xml:space="preserve"> y es montada a la base de datos</w:t>
-      </w:r>
-      <w:r>
-        <w:rPr>
-          <w:rFonts w:ascii="Times New Roman" w:hAnsi="Times New Roman" w:cs="Times New Roman"/>
-          <w:sz w:val="18"/>
-          <w:szCs w:val="18"/>
-        </w:rPr>
-        <w:t>.</w:t>
-      </w:r>
-    </w:p>
-    <w:p>
-      <w:pPr>
-        <w:ind w:firstLine="360"/>
         <w:jc w:val="both"/>
         <w:rPr>
           <w:rFonts w:ascii="Times New Roman" w:hAnsi="Times New Roman" w:cs="Times New Roman"/>
@@ -5376,7 +5191,31 @@
           <w:sz w:val="18"/>
           <w:szCs w:val="18"/>
         </w:rPr>
-        <w:t xml:space="preserve">os datos pueden ser consultados por medio de un navegador ingresando a </w:t>
+        <w:t>os datos pueden ser consultados por medio de un navegador</w:t>
+      </w:r>
+      <w:r>
+        <w:rPr>
+          <w:rFonts w:ascii="Times New Roman" w:hAnsi="Times New Roman" w:cs="Times New Roman"/>
+          <w:sz w:val="18"/>
+          <w:szCs w:val="18"/>
+        </w:rPr>
+        <w:t xml:space="preserve"> web</w:t>
+      </w:r>
+      <w:r>
+        <w:rPr>
+          <w:rFonts w:ascii="Times New Roman" w:hAnsi="Times New Roman" w:cs="Times New Roman"/>
+          <w:sz w:val="18"/>
+          <w:szCs w:val="18"/>
+        </w:rPr>
+        <w:t xml:space="preserve"> ingresando a </w:t>
+      </w:r>
+      <w:r>
+        <w:rPr>
+          <w:rFonts w:ascii="Times New Roman" w:hAnsi="Times New Roman" w:cs="Times New Roman"/>
+          <w:sz w:val="18"/>
+          <w:szCs w:val="18"/>
+        </w:rPr>
+        <w:t>(</w:t>
       </w:r>
       <w:hyperlink r:id="rId13" w:history="1">
         <w:r>
@@ -5391,6 +5230,15 @@
       </w:hyperlink>
       <w:r>
         <w:rPr>
+          <w:rStyle w:val="Hipervnculo"/>
+          <w:rFonts w:ascii="Times New Roman" w:hAnsi="Times New Roman" w:cs="Times New Roman"/>
+          <w:sz w:val="18"/>
+          <w:szCs w:val="18"/>
+        </w:rPr>
+        <w:t>)</w:t>
+      </w:r>
+      <w:r>
+        <w:rPr>
           <w:rFonts w:ascii="Times New Roman" w:hAnsi="Times New Roman" w:cs="Times New Roman"/>
           <w:sz w:val="18"/>
           <w:szCs w:val="18"/>
@@ -5403,7 +5251,7 @@
           <w:sz w:val="18"/>
           <w:szCs w:val="18"/>
         </w:rPr>
-        <w:t xml:space="preserve"> Esta se estará actualizando cada 5 segundos, para tener una información actualizada.</w:t>
+        <w:t xml:space="preserve"> </w:t>
       </w:r>
     </w:p>
     <w:p>
@@ -5511,7 +5359,6 @@
     </w:p>
     <w:p>
       <w:pPr>
-        <w:ind w:firstLine="360"/>
         <w:jc w:val="both"/>
         <w:rPr>
           <w:rFonts w:ascii="Times New Roman" w:hAnsi="Times New Roman" w:cs="Times New Roman"/>
@@ -5599,139 +5446,22 @@
           <w:szCs w:val="18"/>
         </w:rPr>
       </w:pPr>
-    </w:p>
-    <w:p>
-      <w:pPr>
-        <w:ind w:firstLine="360"/>
-        <w:jc w:val="both"/>
-        <w:rPr>
-          <w:rFonts w:ascii="Times New Roman" w:hAnsi="Times New Roman" w:cs="Times New Roman"/>
-          <w:noProof/>
-          <w:sz w:val="18"/>
-          <w:szCs w:val="18"/>
-          <w:lang w:val="es-CO" w:eastAsia="es-CO"/>
-        </w:rPr>
-      </w:pPr>
-    </w:p>
-    <w:p>
-      <w:pPr>
-        <w:ind w:firstLine="360"/>
-        <w:jc w:val="both"/>
-        <w:rPr>
-          <w:rFonts w:ascii="Times New Roman" w:hAnsi="Times New Roman" w:cs="Times New Roman"/>
-          <w:noProof/>
-          <w:sz w:val="18"/>
-          <w:szCs w:val="18"/>
-          <w:lang w:val="es-CO" w:eastAsia="es-CO"/>
-        </w:rPr>
-      </w:pPr>
-    </w:p>
-    <w:p>
-      <w:pPr>
-        <w:ind w:firstLine="360"/>
-        <w:jc w:val="both"/>
-        <w:rPr>
-          <w:rFonts w:ascii="Times New Roman" w:hAnsi="Times New Roman" w:cs="Times New Roman"/>
-          <w:noProof/>
-          <w:sz w:val="18"/>
-          <w:szCs w:val="18"/>
-          <w:lang w:val="es-CO" w:eastAsia="es-CO"/>
-        </w:rPr>
-      </w:pPr>
-    </w:p>
-    <w:p>
-      <w:pPr>
-        <w:ind w:firstLine="360"/>
-        <w:jc w:val="both"/>
-        <w:rPr>
-          <w:rFonts w:ascii="Times New Roman" w:hAnsi="Times New Roman" w:cs="Times New Roman"/>
-          <w:noProof/>
-          <w:sz w:val="18"/>
-          <w:szCs w:val="18"/>
-          <w:lang w:val="es-CO" w:eastAsia="es-CO"/>
-        </w:rPr>
-      </w:pPr>
-    </w:p>
-    <w:p>
-      <w:pPr>
-        <w:ind w:firstLine="360"/>
-        <w:jc w:val="both"/>
-        <w:rPr>
-          <w:rFonts w:ascii="Times New Roman" w:hAnsi="Times New Roman" w:cs="Times New Roman"/>
-          <w:noProof/>
-          <w:sz w:val="18"/>
-          <w:szCs w:val="18"/>
-          <w:lang w:val="es-CO" w:eastAsia="es-CO"/>
-        </w:rPr>
-      </w:pPr>
-    </w:p>
-    <w:p>
-      <w:pPr>
-        <w:ind w:firstLine="360"/>
-        <w:jc w:val="both"/>
-        <w:rPr>
-          <w:rFonts w:ascii="Times New Roman" w:hAnsi="Times New Roman" w:cs="Times New Roman"/>
-          <w:noProof/>
-          <w:sz w:val="18"/>
-          <w:szCs w:val="18"/>
-          <w:lang w:val="es-CO" w:eastAsia="es-CO"/>
-        </w:rPr>
-      </w:pPr>
-    </w:p>
-    <w:p>
-      <w:pPr>
-        <w:ind w:firstLine="360"/>
-        <w:jc w:val="both"/>
-        <w:rPr>
-          <w:rFonts w:ascii="Times New Roman" w:hAnsi="Times New Roman" w:cs="Times New Roman"/>
-          <w:noProof/>
-          <w:sz w:val="18"/>
-          <w:szCs w:val="18"/>
-          <w:lang w:val="es-CO" w:eastAsia="es-CO"/>
-        </w:rPr>
-      </w:pPr>
-    </w:p>
-    <w:p>
-      <w:pPr>
-        <w:ind w:firstLine="360"/>
-        <w:jc w:val="both"/>
-        <w:rPr>
-          <w:rFonts w:ascii="Times New Roman" w:hAnsi="Times New Roman" w:cs="Times New Roman"/>
-          <w:noProof/>
-          <w:sz w:val="18"/>
-          <w:szCs w:val="18"/>
-          <w:lang w:val="es-CO" w:eastAsia="es-CO"/>
-        </w:rPr>
-      </w:pPr>
-    </w:p>
-    <w:p>
-      <w:pPr>
-        <w:ind w:firstLine="360"/>
-        <w:jc w:val="both"/>
-        <w:rPr>
-          <w:rFonts w:ascii="Times New Roman" w:hAnsi="Times New Roman" w:cs="Times New Roman"/>
-          <w:noProof/>
-          <w:sz w:val="18"/>
-          <w:szCs w:val="18"/>
-          <w:lang w:val="es-CO" w:eastAsia="es-CO"/>
-        </w:rPr>
-      </w:pPr>
       <w:r>
         <w:rPr>
           <w:noProof/>
           <w:lang w:val="es-CO" w:eastAsia="es-CO"/>
         </w:rPr>
         <w:drawing>
-          <wp:anchor distT="0" distB="0" distL="114300" distR="114300" simplePos="0" relativeHeight="251661312" behindDoc="0" locked="0" layoutInCell="1" allowOverlap="1" wp14:anchorId="4E991E3C" wp14:editId="2D3FEA2B">
+          <wp:anchor distT="0" distB="0" distL="114300" distR="114300" simplePos="0" relativeHeight="251661312" behindDoc="0" locked="0" layoutInCell="1" allowOverlap="1" wp14:anchorId="4E991E3C" wp14:editId="64456D2A">
             <wp:simplePos x="0" y="0"/>
             <wp:positionH relativeFrom="column">
-              <wp:posOffset>21484</wp:posOffset>
+              <wp:posOffset>148452</wp:posOffset>
             </wp:positionH>
             <wp:positionV relativeFrom="paragraph">
-              <wp:posOffset>-357</wp:posOffset>
+              <wp:posOffset>38755</wp:posOffset>
             </wp:positionV>
-            <wp:extent cx="2405143" cy="1956933"/>
-            <wp:effectExtent l="0" t="0" r="0" b="5715"/>
+            <wp:extent cx="2154800" cy="1753086"/>
+            <wp:effectExtent l="0" t="0" r="0" b="0"/>
             <wp:wrapNone/>
             <wp:docPr id="8" name="Imagen 8"/>
             <wp:cNvGraphicFramePr>
@@ -5759,7 +5489,7 @@
                   <pic:spPr>
                     <a:xfrm>
                       <a:off x="0" y="0"/>
-                      <a:ext cx="2405143" cy="1956933"/>
+                      <a:ext cx="2154800" cy="1753086"/>
                     </a:xfrm>
                     <a:prstGeom prst="rect">
                       <a:avLst/>
@@ -5836,8 +5566,114 @@
         <w:jc w:val="both"/>
         <w:rPr>
           <w:rFonts w:ascii="Times New Roman" w:hAnsi="Times New Roman" w:cs="Times New Roman"/>
-          <w:sz w:val="18"/>
-          <w:szCs w:val="18"/>
+          <w:noProof/>
+          <w:sz w:val="18"/>
+          <w:szCs w:val="18"/>
+          <w:lang w:val="es-CO" w:eastAsia="es-CO"/>
+        </w:rPr>
+      </w:pPr>
+    </w:p>
+    <w:p>
+      <w:pPr>
+        <w:ind w:firstLine="360"/>
+        <w:jc w:val="both"/>
+        <w:rPr>
+          <w:rFonts w:ascii="Times New Roman" w:hAnsi="Times New Roman" w:cs="Times New Roman"/>
+          <w:noProof/>
+          <w:sz w:val="18"/>
+          <w:szCs w:val="18"/>
+          <w:lang w:val="es-CO" w:eastAsia="es-CO"/>
+        </w:rPr>
+      </w:pPr>
+    </w:p>
+    <w:p>
+      <w:pPr>
+        <w:ind w:firstLine="360"/>
+        <w:jc w:val="both"/>
+        <w:rPr>
+          <w:rFonts w:ascii="Times New Roman" w:hAnsi="Times New Roman" w:cs="Times New Roman"/>
+          <w:noProof/>
+          <w:sz w:val="18"/>
+          <w:szCs w:val="18"/>
+          <w:lang w:val="es-CO" w:eastAsia="es-CO"/>
+        </w:rPr>
+      </w:pPr>
+    </w:p>
+    <w:p>
+      <w:pPr>
+        <w:ind w:firstLine="360"/>
+        <w:jc w:val="both"/>
+        <w:rPr>
+          <w:rFonts w:ascii="Times New Roman" w:hAnsi="Times New Roman" w:cs="Times New Roman"/>
+          <w:noProof/>
+          <w:sz w:val="18"/>
+          <w:szCs w:val="18"/>
+          <w:lang w:val="es-CO" w:eastAsia="es-CO"/>
+        </w:rPr>
+      </w:pPr>
+    </w:p>
+    <w:p>
+      <w:pPr>
+        <w:ind w:firstLine="360"/>
+        <w:jc w:val="both"/>
+        <w:rPr>
+          <w:rFonts w:ascii="Times New Roman" w:hAnsi="Times New Roman" w:cs="Times New Roman"/>
+          <w:noProof/>
+          <w:sz w:val="18"/>
+          <w:szCs w:val="18"/>
+          <w:lang w:val="es-CO" w:eastAsia="es-CO"/>
+        </w:rPr>
+      </w:pPr>
+    </w:p>
+    <w:p>
+      <w:pPr>
+        <w:ind w:firstLine="360"/>
+        <w:jc w:val="both"/>
+        <w:rPr>
+          <w:rFonts w:ascii="Times New Roman" w:hAnsi="Times New Roman" w:cs="Times New Roman"/>
+          <w:noProof/>
+          <w:sz w:val="18"/>
+          <w:szCs w:val="18"/>
+          <w:lang w:val="es-CO" w:eastAsia="es-CO"/>
+        </w:rPr>
+      </w:pPr>
+    </w:p>
+    <w:p>
+      <w:pPr>
+        <w:ind w:firstLine="360"/>
+        <w:jc w:val="both"/>
+        <w:rPr>
+          <w:rFonts w:ascii="Times New Roman" w:hAnsi="Times New Roman" w:cs="Times New Roman"/>
+          <w:noProof/>
+          <w:sz w:val="18"/>
+          <w:szCs w:val="18"/>
+          <w:lang w:val="es-CO" w:eastAsia="es-CO"/>
+        </w:rPr>
+      </w:pPr>
+    </w:p>
+    <w:p>
+      <w:pPr>
+        <w:ind w:firstLine="360"/>
+        <w:jc w:val="both"/>
+        <w:rPr>
+          <w:rFonts w:ascii="Times New Roman" w:hAnsi="Times New Roman" w:cs="Times New Roman"/>
+          <w:noProof/>
+          <w:sz w:val="18"/>
+          <w:szCs w:val="18"/>
+          <w:lang w:val="es-CO" w:eastAsia="es-CO"/>
+        </w:rPr>
+      </w:pPr>
+    </w:p>
+    <w:p>
+      <w:pPr>
+        <w:ind w:firstLine="360"/>
+        <w:jc w:val="both"/>
+        <w:rPr>
+          <w:rFonts w:ascii="Times New Roman" w:hAnsi="Times New Roman" w:cs="Times New Roman"/>
+          <w:noProof/>
+          <w:sz w:val="18"/>
+          <w:szCs w:val="18"/>
+          <w:lang w:val="es-CO" w:eastAsia="es-CO"/>
         </w:rPr>
       </w:pPr>
     </w:p>
@@ -5850,170 +5686,60 @@
           <w:szCs w:val="16"/>
         </w:rPr>
       </w:pPr>
-    </w:p>
-    <w:p>
-      <w:pPr>
-        <w:jc w:val="both"/>
+      <w:r>
         <w:rPr>
           <w:rFonts w:ascii="Times New Roman" w:hAnsi="Times New Roman" w:cs="Times New Roman"/>
           <w:sz w:val="16"/>
           <w:szCs w:val="16"/>
         </w:rPr>
-      </w:pPr>
-    </w:p>
-    <w:p>
-      <w:pPr>
-        <w:jc w:val="both"/>
+        <w:t xml:space="preserve">Fig. </w:t>
+      </w:r>
+      <w:r>
         <w:rPr>
           <w:rFonts w:ascii="Times New Roman" w:hAnsi="Times New Roman" w:cs="Times New Roman"/>
           <w:sz w:val="16"/>
           <w:szCs w:val="16"/>
         </w:rPr>
-      </w:pPr>
-    </w:p>
-    <w:p>
-      <w:pPr>
-        <w:jc w:val="both"/>
+        <w:t>5</w:t>
+      </w:r>
+      <w:r>
         <w:rPr>
           <w:rFonts w:ascii="Times New Roman" w:hAnsi="Times New Roman" w:cs="Times New Roman"/>
           <w:sz w:val="16"/>
           <w:szCs w:val="16"/>
         </w:rPr>
-      </w:pPr>
-    </w:p>
-    <w:p>
-      <w:pPr>
-        <w:jc w:val="both"/>
+        <w:t xml:space="preserve">. Se puede observar el resultado final. En la parte </w:t>
+      </w:r>
+      <w:r>
         <w:rPr>
           <w:rFonts w:ascii="Times New Roman" w:hAnsi="Times New Roman" w:cs="Times New Roman"/>
           <w:sz w:val="16"/>
           <w:szCs w:val="16"/>
         </w:rPr>
-      </w:pPr>
-    </w:p>
-    <w:p>
-      <w:pPr>
-        <w:jc w:val="both"/>
+        <w:t>inferior</w:t>
+      </w:r>
+      <w:r>
         <w:rPr>
           <w:rFonts w:ascii="Times New Roman" w:hAnsi="Times New Roman" w:cs="Times New Roman"/>
           <w:sz w:val="16"/>
           <w:szCs w:val="16"/>
         </w:rPr>
-      </w:pPr>
-    </w:p>
-    <w:p>
-      <w:pPr>
-        <w:jc w:val="both"/>
+        <w:t xml:space="preserve"> derecha se ve la placa y </w:t>
+      </w:r>
+      <w:r>
         <w:rPr>
           <w:rFonts w:ascii="Times New Roman" w:hAnsi="Times New Roman" w:cs="Times New Roman"/>
           <w:sz w:val="16"/>
           <w:szCs w:val="16"/>
         </w:rPr>
-      </w:pPr>
-    </w:p>
-    <w:p>
-      <w:pPr>
-        <w:jc w:val="both"/>
+        <w:t>a la derecha</w:t>
+      </w:r>
+      <w:r>
         <w:rPr>
           <w:rFonts w:ascii="Times New Roman" w:hAnsi="Times New Roman" w:cs="Times New Roman"/>
           <w:sz w:val="16"/>
           <w:szCs w:val="16"/>
         </w:rPr>
-      </w:pPr>
-    </w:p>
-    <w:p>
-      <w:pPr>
-        <w:jc w:val="both"/>
-        <w:rPr>
-          <w:rFonts w:ascii="Times New Roman" w:hAnsi="Times New Roman" w:cs="Times New Roman"/>
-          <w:sz w:val="16"/>
-          <w:szCs w:val="16"/>
-        </w:rPr>
-      </w:pPr>
-    </w:p>
-    <w:p>
-      <w:pPr>
-        <w:jc w:val="both"/>
-        <w:rPr>
-          <w:rFonts w:ascii="Times New Roman" w:hAnsi="Times New Roman" w:cs="Times New Roman"/>
-          <w:sz w:val="16"/>
-          <w:szCs w:val="16"/>
-        </w:rPr>
-      </w:pPr>
-    </w:p>
-    <w:p>
-      <w:pPr>
-        <w:jc w:val="both"/>
-        <w:rPr>
-          <w:rFonts w:ascii="Times New Roman" w:hAnsi="Times New Roman" w:cs="Times New Roman"/>
-          <w:sz w:val="16"/>
-          <w:szCs w:val="16"/>
-        </w:rPr>
-      </w:pPr>
-    </w:p>
-    <w:p>
-      <w:pPr>
-        <w:jc w:val="both"/>
-        <w:rPr>
-          <w:rFonts w:ascii="Times New Roman" w:hAnsi="Times New Roman" w:cs="Times New Roman"/>
-          <w:sz w:val="16"/>
-          <w:szCs w:val="16"/>
-        </w:rPr>
-      </w:pPr>
-      <w:r>
-        <w:rPr>
-          <w:rFonts w:ascii="Times New Roman" w:hAnsi="Times New Roman" w:cs="Times New Roman"/>
-          <w:sz w:val="16"/>
-          <w:szCs w:val="16"/>
-        </w:rPr>
-        <w:t xml:space="preserve">Fig. </w:t>
-      </w:r>
-      <w:r>
-        <w:rPr>
-          <w:rFonts w:ascii="Times New Roman" w:hAnsi="Times New Roman" w:cs="Times New Roman"/>
-          <w:sz w:val="16"/>
-          <w:szCs w:val="16"/>
-        </w:rPr>
-        <w:t>5</w:t>
-      </w:r>
-      <w:r>
-        <w:rPr>
-          <w:rFonts w:ascii="Times New Roman" w:hAnsi="Times New Roman" w:cs="Times New Roman"/>
-          <w:sz w:val="16"/>
-          <w:szCs w:val="16"/>
-        </w:rPr>
-        <w:t xml:space="preserve">. Se puede observar el resultado final. En la parte </w:t>
-      </w:r>
-      <w:r>
-        <w:rPr>
-          <w:rFonts w:ascii="Times New Roman" w:hAnsi="Times New Roman" w:cs="Times New Roman"/>
-          <w:sz w:val="16"/>
-          <w:szCs w:val="16"/>
-        </w:rPr>
-        <w:t>inferior</w:t>
-      </w:r>
-      <w:r>
-        <w:rPr>
-          <w:rFonts w:ascii="Times New Roman" w:hAnsi="Times New Roman" w:cs="Times New Roman"/>
-          <w:sz w:val="16"/>
-          <w:szCs w:val="16"/>
-        </w:rPr>
-        <w:t xml:space="preserve"> derecha se ve la placa y </w:t>
-      </w:r>
-      <w:r>
-        <w:rPr>
-          <w:rFonts w:ascii="Times New Roman" w:hAnsi="Times New Roman" w:cs="Times New Roman"/>
-          <w:sz w:val="16"/>
-          <w:szCs w:val="16"/>
-        </w:rPr>
-        <w:t>a la derecha</w:t>
-      </w:r>
-      <w:r>
-        <w:rPr>
-          <w:rFonts w:ascii="Times New Roman" w:hAnsi="Times New Roman" w:cs="Times New Roman"/>
-          <w:sz w:val="16"/>
-          <w:szCs w:val="16"/>
-        </w:rPr>
         <w:t xml:space="preserve"> se observan los caracteres.</w:t>
       </w:r>
     </w:p>
@@ -6095,22 +5821,23 @@
           <w:szCs w:val="18"/>
         </w:rPr>
       </w:pPr>
+      <w:bookmarkStart w:id="0" w:name="_GoBack"/>
       <w:r>
         <w:rPr>
           <w:noProof/>
           <w:lang w:val="es-CO" w:eastAsia="es-CO"/>
         </w:rPr>
         <w:drawing>
-          <wp:anchor distT="0" distB="0" distL="114300" distR="114300" simplePos="0" relativeHeight="251660288" behindDoc="0" locked="0" layoutInCell="1" allowOverlap="1" wp14:anchorId="269958C9" wp14:editId="64302EBF">
+          <wp:anchor distT="0" distB="0" distL="114300" distR="114300" simplePos="0" relativeHeight="251660288" behindDoc="0" locked="0" layoutInCell="1" allowOverlap="1" wp14:anchorId="269958C9" wp14:editId="47FDEB57">
             <wp:simplePos x="0" y="0"/>
             <wp:positionH relativeFrom="column">
-              <wp:posOffset>62254</wp:posOffset>
+              <wp:posOffset>108823</wp:posOffset>
             </wp:positionH>
             <wp:positionV relativeFrom="paragraph">
-              <wp:posOffset>73123</wp:posOffset>
+              <wp:posOffset>71755</wp:posOffset>
             </wp:positionV>
-            <wp:extent cx="2240741" cy="1822976"/>
-            <wp:effectExtent l="0" t="0" r="7620" b="6350"/>
+            <wp:extent cx="2197788" cy="1788031"/>
+            <wp:effectExtent l="0" t="0" r="0" b="3175"/>
             <wp:wrapNone/>
             <wp:docPr id="1" name="Imagen 1"/>
             <wp:cNvGraphicFramePr>
@@ -6138,7 +5865,7 @@
                   <pic:spPr>
                     <a:xfrm>
                       <a:off x="0" y="0"/>
-                      <a:ext cx="2243669" cy="1825358"/>
+                      <a:ext cx="2197788" cy="1788031"/>
                     </a:xfrm>
                     <a:prstGeom prst="rect">
                       <a:avLst/>
@@ -6156,6 +5883,7 @@
           </wp:anchor>
         </w:drawing>
       </w:r>
+      <w:bookmarkEnd w:id="0"/>
     </w:p>
     <w:p>
       <w:pPr>
@@ -6593,7 +6321,6 @@
           <w:sz w:val="18"/>
           <w:szCs w:val="18"/>
         </w:rPr>
-        <w:lastRenderedPageBreak/>
         <w:t xml:space="preserve">Por otra parte, ciertos caracteres poseen cierta </w:t>
       </w:r>
       <w:r>
@@ -6762,6 +6489,7 @@
                 <w:sz w:val="16"/>
                 <w:szCs w:val="16"/>
               </w:rPr>
+              <w:lastRenderedPageBreak/>
               <w:t>CPU</w:t>
             </w:r>
           </w:p>
@@ -6975,8 +6703,6 @@
               </w:rPr>
               <w:t>1.180945 Segundos</w:t>
             </w:r>
-            <w:bookmarkStart w:id="0" w:name="_GoBack"/>
-            <w:bookmarkEnd w:id="0"/>
           </w:p>
         </w:tc>
       </w:tr>
@@ -7696,16 +7422,7 @@
           <w:sz w:val="18"/>
           <w:szCs w:val="18"/>
         </w:rPr>
-        <w:t xml:space="preserve">De igual manera, la interacción web, donde se muestra por internet la información del vehículo también es una herramienta que puede resultar muy útil en parqueaderos de un tamaño considerable </w:t>
-      </w:r>
-      <w:r>
-        <w:rPr>
-          <w:rFonts w:ascii="Times New Roman" w:hAnsi="Times New Roman" w:cs="Times New Roman"/>
-          <w:sz w:val="18"/>
-          <w:szCs w:val="18"/>
-        </w:rPr>
-        <w:lastRenderedPageBreak/>
-        <w:t>donde a diario ingresan cientos, y tal vez miles de vehículos.</w:t>
+        <w:t>De igual manera, la interacción web, donde se muestra por internet la información del vehículo también es una herramienta que puede resultar muy útil en parqueaderos de un tamaño considerable donde a diario ingresan cientos, y tal vez miles de vehículos.</w:t>
       </w:r>
     </w:p>
     <w:p>
@@ -7939,6 +7656,7 @@
           <w:szCs w:val="18"/>
           <w:lang w:val="en-US"/>
         </w:rPr>
+        <w:lastRenderedPageBreak/>
         <w:t>Sust</w:t>
       </w:r>
       <w:proofErr w:type="spellEnd"/>
@@ -9791,7 +9509,7 @@
 </file>
 
 <file path=customXml/itemProps1.xml><?xml version="1.0" encoding="utf-8"?>
-<ds:datastoreItem xmlns:ds="http://schemas.openxmlformats.org/officeDocument/2006/customXml" ds:itemID="{2F3D5C0F-37CE-401E-8ABA-24E472759781}">
+<ds:datastoreItem xmlns:ds="http://schemas.openxmlformats.org/officeDocument/2006/customXml" ds:itemID="{C733026F-7646-4E1F-A88A-E35DEB277540}">
   <ds:schemaRefs>
     <ds:schemaRef ds:uri="http://schemas.openxmlformats.org/officeDocument/2006/bibliography"/>
   </ds:schemaRefs>

</xml_diff>